<commit_message>
documento escrito version 2
</commit_message>
<xml_diff>
--- a/Análisis Exploratorio - Data Science.docx
+++ b/Análisis Exploratorio - Data Science.docx
@@ -13,6 +13,7 @@
       </w:pPr>
       <w:r>
         <w:rPr>
+          <w:noProof/>
           <w:sz w:val="24"/>
           <w:szCs w:val="24"/>
           <w:lang w:val="es-GT"/>
@@ -65,6 +66,7 @@
       </w:pPr>
       <w:r>
         <w:rPr>
+          <w:noProof/>
           <w:sz w:val="24"/>
           <w:szCs w:val="24"/>
           <w:lang w:val="es-GT"/>
@@ -218,7 +220,7 @@
       <w:commentRangeEnd w:id="0"/>
       <w:r>
         <w:rPr>
-          <w:rStyle w:val="CommentReference"/>
+          <w:rStyle w:val="Refdecomentario"/>
           <w:sz w:val="24"/>
           <w:szCs w:val="24"/>
         </w:rPr>
@@ -269,35 +271,7 @@
           <w:color w:val="080808"/>
           <w:lang w:val="es-GT"/>
         </w:rPr>
-        <w:t xml:space="preserve"> </w:t>
-      </w:r>
-      <w:r>
-        <w:rPr>
-          <w:color w:val="080808"/>
-          <w:lang w:val="es-GT"/>
-        </w:rPr>
-        <w:t>son fenómenos agudos que se deben principalmente a obstrucciones que imposibilitan la circulación de la sangre hacia el corazón y el cerebro</w:t>
-      </w:r>
-      <w:r>
-        <w:rPr>
-          <w:color w:val="080808"/>
-          <w:lang w:val="es-GT"/>
-        </w:rPr>
-        <w:t xml:space="preserve"> (Organización Mundial de la Salud -OMS-, 2017)</w:t>
-      </w:r>
-      <w:r>
-        <w:rPr>
-          <w:color w:val="080808"/>
-          <w:lang w:val="es-GT"/>
-        </w:rPr>
-        <w:t>. Las ECV son la tercera causa de muerte, la segunda causa de discapacidad en adulto y la segunda causa de demencia en el mundo</w:t>
-      </w:r>
-      <w:r>
-        <w:rPr>
-          <w:color w:val="080808"/>
-          <w:lang w:val="es-GT"/>
-        </w:rPr>
-        <w:t xml:space="preserve"> (</w:t>
+        <w:t xml:space="preserve"> son fenómenos agudos que se deben principalmente a obstrucciones que imposibilitan la circulación de la sangre hacia el corazón y el cerebro (Organización Mundial de la Salud -OMS-, 2017). Las ECV son la tercera causa de muerte, la segunda causa de discapacidad en adulto y la segunda causa de demencia en el mundo (</w:t>
       </w:r>
       <w:proofErr w:type="spellStart"/>
       <w:r>
@@ -332,37 +306,23 @@
           <w:color w:val="080808"/>
           <w:lang w:val="es-GT"/>
         </w:rPr>
-        <w:t xml:space="preserve">Se estima que alrededor de 15 millones de personas sufren un ictus (derrame cerebral, embolia, trombosis o apoplejía) anualmente en el mundo, de las cuales 5.5 millones mueren y 5 millones más quedan con alguna discapacidad permanente. Así, en el mundo la incidencia promedio de las enfermedades cerebrovasculares es de 200 casos por cada 100.000 habitantes anualmente </w:t>
-      </w:r>
+        <w:t>Se estima que alrededor de 15 millones de personas sufren un ictus (derrame cerebral, embolia, trombosis o apoplejía) anualmente en el mundo, de las cuales 5.5 millones mueren y 5 millones más quedan con alguna discapacidad permanente. Así, en el mundo la incidencia promedio de las enfermedades cerebrovasculares es de 200 casos por cada 100.000 habitantes anualmente (</w:t>
+      </w:r>
+      <w:proofErr w:type="spellStart"/>
       <w:r>
         <w:rPr>
           <w:color w:val="080808"/>
           <w:lang w:val="es-GT"/>
         </w:rPr>
-        <w:t>(</w:t>
-      </w:r>
-      <w:proofErr w:type="spellStart"/>
+        <w:t>Blender</w:t>
+      </w:r>
+      <w:proofErr w:type="spellEnd"/>
       <w:r>
         <w:rPr>
           <w:color w:val="080808"/>
           <w:lang w:val="es-GT"/>
         </w:rPr>
-        <w:t>Blender</w:t>
-      </w:r>
-      <w:proofErr w:type="spellEnd"/>
-      <w:r>
-        <w:rPr>
-          <w:color w:val="080808"/>
-          <w:lang w:val="es-GT"/>
-        </w:rPr>
-        <w:t>, 2019).</w:t>
-      </w:r>
-      <w:r>
-        <w:rPr>
-          <w:color w:val="080808"/>
-          <w:lang w:val="es-GT"/>
-        </w:rPr>
-        <w:t xml:space="preserve"> </w:t>
+        <w:t xml:space="preserve">, 2019). </w:t>
       </w:r>
       <w:r>
         <w:rPr>
@@ -411,35 +371,14 @@
           <w:color w:val="080808"/>
           <w:lang w:val="es-GT"/>
         </w:rPr>
-        <w:t xml:space="preserve">las enfermedades cerebrovasculares pueden ser isquémicas </w:t>
+        <w:t>las enfermedades cerebrovasculares pueden ser isquémicas o hemorrágicas</w:t>
       </w:r>
       <w:r>
         <w:rPr>
           <w:color w:val="080808"/>
           <w:lang w:val="es-GT"/>
         </w:rPr>
-        <w:t>o hemorrágicas</w:t>
-      </w:r>
-      <w:r>
-        <w:rPr>
-          <w:color w:val="080808"/>
-          <w:lang w:val="es-GT"/>
-        </w:rPr>
-        <w:t xml:space="preserve">, de acuerdo con sus características </w:t>
-      </w:r>
-      <w:r>
-        <w:rPr>
-          <w:color w:val="080808"/>
-          <w:lang w:val="es-GT"/>
-        </w:rPr>
-        <w:t>fisiopatológicas</w:t>
-      </w:r>
-      <w:r>
-        <w:rPr>
-          <w:color w:val="080808"/>
-          <w:lang w:val="es-GT"/>
-        </w:rPr>
-        <w:t>:</w:t>
+        <w:t>, de acuerdo con sus características fisiopatológicas:</w:t>
       </w:r>
     </w:p>
     <w:p>
@@ -460,13 +399,7 @@
         <w:rPr>
           <w:lang w:val="es-GT"/>
         </w:rPr>
-        <w:t xml:space="preserve">Accidente cerebrovascular </w:t>
-      </w:r>
-      <w:r>
-        <w:rPr>
-          <w:lang w:val="es-GT"/>
-        </w:rPr>
-        <w:t xml:space="preserve">Isquémico: </w:t>
+        <w:t xml:space="preserve">Accidente cerebrovascular Isquémico: </w:t>
       </w:r>
       <w:r>
         <w:rPr>
@@ -489,7 +422,7 @@
     </w:p>
     <w:p>
       <w:pPr>
-        <w:pStyle w:val="ListParagraph"/>
+        <w:pStyle w:val="Prrafodelista"/>
         <w:numPr>
           <w:ilvl w:val="0"/>
           <w:numId w:val="1"/>
@@ -532,7 +465,7 @@
     </w:p>
     <w:p>
       <w:pPr>
-        <w:pStyle w:val="ListParagraph"/>
+        <w:pStyle w:val="Prrafodelista"/>
         <w:numPr>
           <w:ilvl w:val="1"/>
           <w:numId w:val="1"/>
@@ -557,7 +490,7 @@
     </w:p>
     <w:p>
       <w:pPr>
-        <w:pStyle w:val="ListParagraph"/>
+        <w:pStyle w:val="Prrafodelista"/>
         <w:numPr>
           <w:ilvl w:val="1"/>
           <w:numId w:val="1"/>
@@ -582,7 +515,7 @@
     </w:p>
     <w:p>
       <w:pPr>
-        <w:pStyle w:val="ListParagraph"/>
+        <w:pStyle w:val="Prrafodelista"/>
         <w:numPr>
           <w:ilvl w:val="1"/>
           <w:numId w:val="1"/>
@@ -607,7 +540,7 @@
     </w:p>
     <w:p>
       <w:pPr>
-        <w:pStyle w:val="ListParagraph"/>
+        <w:pStyle w:val="Prrafodelista"/>
         <w:numPr>
           <w:ilvl w:val="1"/>
           <w:numId w:val="1"/>
@@ -632,7 +565,7 @@
     </w:p>
     <w:p>
       <w:pPr>
-        <w:pStyle w:val="ListParagraph"/>
+        <w:pStyle w:val="Prrafodelista"/>
         <w:numPr>
           <w:ilvl w:val="1"/>
           <w:numId w:val="1"/>
@@ -657,7 +590,7 @@
     </w:p>
     <w:p>
       <w:pPr>
-        <w:pStyle w:val="ListParagraph"/>
+        <w:pStyle w:val="Prrafodelista"/>
         <w:numPr>
           <w:ilvl w:val="1"/>
           <w:numId w:val="1"/>
@@ -810,16 +743,7 @@
           <w:szCs w:val="24"/>
           <w:lang w:val="es-GT"/>
         </w:rPr>
-        <w:t xml:space="preserve">han dificultado solucionar el problema </w:t>
-      </w:r>
-      <w:r>
-        <w:rPr>
-          <w:rFonts w:ascii="Times New Roman" w:hAnsi="Times New Roman" w:cs="Times New Roman"/>
-          <w:sz w:val="24"/>
-          <w:szCs w:val="24"/>
-          <w:lang w:val="es-GT"/>
-        </w:rPr>
-        <w:t>(</w:t>
+        <w:t>han dificultado solucionar el problema (</w:t>
       </w:r>
       <w:proofErr w:type="spellStart"/>
       <w:r>
@@ -905,34 +829,7 @@
           <w:szCs w:val="24"/>
           <w:lang w:val="es-GT"/>
         </w:rPr>
-        <w:t xml:space="preserve">Esto podría tener un gran impacto para </w:t>
-      </w:r>
-      <w:r>
-        <w:rPr>
-          <w:rFonts w:ascii="Times New Roman" w:hAnsi="Times New Roman" w:cs="Times New Roman"/>
-          <w:sz w:val="24"/>
-          <w:szCs w:val="24"/>
-          <w:lang w:val="es-GT"/>
-        </w:rPr>
-        <w:t>salvar las vidas de los sobrevivientes de accidentes cerebrovasculares y ayuda</w:t>
-      </w:r>
-      <w:r>
-        <w:rPr>
-          <w:rFonts w:ascii="Times New Roman" w:hAnsi="Times New Roman" w:cs="Times New Roman"/>
-          <w:sz w:val="24"/>
-          <w:szCs w:val="24"/>
-          <w:lang w:val="es-GT"/>
-        </w:rPr>
-        <w:t xml:space="preserve">r </w:t>
-      </w:r>
-      <w:r>
-        <w:rPr>
-          <w:rFonts w:ascii="Times New Roman" w:hAnsi="Times New Roman" w:cs="Times New Roman"/>
-          <w:sz w:val="24"/>
-          <w:szCs w:val="24"/>
-          <w:lang w:val="es-GT"/>
-        </w:rPr>
-        <w:t>a comprender mejor la segunda causa de muerte en el mundo.</w:t>
+        <w:t>Esto podría tener un gran impacto para salvar las vidas de los sobrevivientes de accidentes cerebrovasculares y ayudar a comprender mejor la segunda causa de muerte en el mundo.</w:t>
       </w:r>
     </w:p>
     <w:p>
@@ -1013,16 +910,7 @@
           <w:szCs w:val="24"/>
           <w:lang w:val="es-GT"/>
         </w:rPr>
-        <w:t>D</w:t>
-      </w:r>
-      <w:r>
-        <w:rPr>
-          <w:rFonts w:ascii="Times New Roman" w:hAnsi="Times New Roman" w:cs="Times New Roman"/>
-          <w:sz w:val="24"/>
-          <w:szCs w:val="24"/>
-          <w:lang w:val="es-GT"/>
-        </w:rPr>
-        <w:t>esarrollar un modelo de inteligencia artificial efectivo y preciso que pueda distinguir entre las dos principales etiologías de los accidentes cerebrovasculares isquémicos agudos (AIS) - causa cardíaca y aterosclerosis de arteria grande - utilizando imágenes completas de patología digital, con el propósito de mejorar la identificación de los orígenes de los coágulos sanguíneos en accidentes cerebrovasculares mortales y facilitar la prescripción de un tratamiento terapéutico post-AIS más efectivo, reduciendo así la probabilidad de un segundo AIS</w:t>
+        <w:t>Desarrollar un modelo de inteligencia artificial efectivo y preciso que pueda distinguir entre las dos principales etiologías de los accidentes cerebrovasculares isquémicos agudos (AIS) - causa cardíaca y aterosclerosis de arteria grande - utilizando imágenes completas de patología digital, con el propósito de mejorar la identificación de los orígenes de los coágulos sanguíneos en accidentes cerebrovasculares mortales y facilitar la prescripción de un tratamiento terapéutico post-AIS más efectivo, reduciendo así la probabilidad de un segundo AIS</w:t>
       </w:r>
     </w:p>
     <w:p>
@@ -1051,7 +939,7 @@
     </w:p>
     <w:p>
       <w:pPr>
-        <w:pStyle w:val="ListParagraph"/>
+        <w:pStyle w:val="Prrafodelista"/>
         <w:numPr>
           <w:ilvl w:val="0"/>
           <w:numId w:val="3"/>
@@ -1071,21 +959,12 @@
           <w:szCs w:val="24"/>
           <w:lang w:val="es-GT"/>
         </w:rPr>
-        <w:t>Crear</w:t>
-      </w:r>
-      <w:r>
-        <w:rPr>
-          <w:rFonts w:ascii="Times New Roman" w:hAnsi="Times New Roman" w:cs="Times New Roman"/>
-          <w:sz w:val="24"/>
-          <w:szCs w:val="24"/>
-          <w:lang w:val="es-GT"/>
-        </w:rPr>
-        <w:t xml:space="preserve"> un conjunto de algoritmos de procesamiento de imágenes que permitan la extracción y caracterización de las características patológicas relevantes en las imágenes completas de patología digital relacionadas con los coágulos sanguíneos en AIS de origen cardíaco y aterosclerosis de arteria grande.</w:t>
-      </w:r>
-    </w:p>
-    <w:p>
-      <w:pPr>
-        <w:pStyle w:val="ListParagraph"/>
+        <w:t>Crear un conjunto de algoritmos de procesamiento de imágenes que permitan la extracción y caracterización de las características patológicas relevantes en las imágenes completas de patología digital relacionadas con los coágulos sanguíneos en AIS de origen cardíaco y aterosclerosis de arteria grande.</w:t>
+      </w:r>
+    </w:p>
+    <w:p>
+      <w:pPr>
+        <w:pStyle w:val="Prrafodelista"/>
         <w:numPr>
           <w:ilvl w:val="0"/>
           <w:numId w:val="3"/>
@@ -1185,7 +1064,7 @@
     </w:p>
     <w:p>
       <w:pPr>
-        <w:pStyle w:val="ListParagraph"/>
+        <w:pStyle w:val="Prrafodelista"/>
         <w:numPr>
           <w:ilvl w:val="0"/>
           <w:numId w:val="7"/>
@@ -1210,7 +1089,7 @@
     </w:p>
     <w:p>
       <w:pPr>
-        <w:pStyle w:val="ListParagraph"/>
+        <w:pStyle w:val="Prrafodelista"/>
         <w:numPr>
           <w:ilvl w:val="0"/>
           <w:numId w:val="7"/>
@@ -1235,7 +1114,7 @@
     </w:p>
     <w:p>
       <w:pPr>
-        <w:pStyle w:val="ListParagraph"/>
+        <w:pStyle w:val="Prrafodelista"/>
         <w:numPr>
           <w:ilvl w:val="0"/>
           <w:numId w:val="7"/>
@@ -1331,7 +1210,7 @@
     </w:p>
     <w:p>
       <w:pPr>
-        <w:pStyle w:val="ListParagraph"/>
+        <w:pStyle w:val="Prrafodelista"/>
         <w:numPr>
           <w:ilvl w:val="0"/>
           <w:numId w:val="6"/>
@@ -1356,7 +1235,7 @@
     </w:p>
     <w:p>
       <w:pPr>
-        <w:pStyle w:val="ListParagraph"/>
+        <w:pStyle w:val="Prrafodelista"/>
         <w:numPr>
           <w:ilvl w:val="1"/>
           <w:numId w:val="6"/>
@@ -1592,7 +1471,7 @@
     </w:p>
     <w:p>
       <w:pPr>
-        <w:pStyle w:val="ListParagraph"/>
+        <w:pStyle w:val="Prrafodelista"/>
         <w:numPr>
           <w:ilvl w:val="1"/>
           <w:numId w:val="6"/>
@@ -1686,7 +1565,7 @@
     </w:p>
     <w:p>
       <w:pPr>
-        <w:pStyle w:val="ListParagraph"/>
+        <w:pStyle w:val="Prrafodelista"/>
         <w:numPr>
           <w:ilvl w:val="1"/>
           <w:numId w:val="6"/>
@@ -1780,7 +1659,7 @@
     </w:p>
     <w:p>
       <w:pPr>
-        <w:pStyle w:val="ListParagraph"/>
+        <w:pStyle w:val="Prrafodelista"/>
         <w:numPr>
           <w:ilvl w:val="1"/>
           <w:numId w:val="6"/>
@@ -1822,7 +1701,7 @@
     </w:p>
     <w:p>
       <w:pPr>
-        <w:pStyle w:val="ListParagraph"/>
+        <w:pStyle w:val="Prrafodelista"/>
         <w:numPr>
           <w:ilvl w:val="1"/>
           <w:numId w:val="6"/>
@@ -1864,7 +1743,7 @@
     </w:p>
     <w:p>
       <w:pPr>
-        <w:pStyle w:val="ListParagraph"/>
+        <w:pStyle w:val="Prrafodelista"/>
         <w:numPr>
           <w:ilvl w:val="0"/>
           <w:numId w:val="6"/>
@@ -1947,7 +1826,7 @@
     </w:p>
     <w:p>
       <w:pPr>
-        <w:pStyle w:val="ListParagraph"/>
+        <w:pStyle w:val="Prrafodelista"/>
         <w:numPr>
           <w:ilvl w:val="0"/>
           <w:numId w:val="6"/>
@@ -2127,6 +2006,1295 @@
     <w:p>
       <w:pPr>
         <w:spacing w:line="276" w:lineRule="auto"/>
+        <w:rPr>
+          <w:rFonts w:ascii="Times New Roman" w:hAnsi="Times New Roman" w:cs="Times New Roman"/>
+          <w:sz w:val="24"/>
+          <w:szCs w:val="24"/>
+          <w:lang w:val="es-GT"/>
+        </w:rPr>
+      </w:pPr>
+      <w:r>
+        <w:rPr>
+          <w:rFonts w:ascii="Times New Roman" w:hAnsi="Times New Roman" w:cs="Times New Roman"/>
+          <w:sz w:val="24"/>
+          <w:szCs w:val="24"/>
+          <w:lang w:val="es-GT"/>
+        </w:rPr>
+        <w:t>La base de datos tiene las siguientes cinco variables, cuyos tipos son:</w:t>
+      </w:r>
+    </w:p>
+    <w:p>
+      <w:pPr>
+        <w:pStyle w:val="Prrafodelista"/>
+        <w:numPr>
+          <w:ilvl w:val="0"/>
+          <w:numId w:val="8"/>
+        </w:numPr>
+        <w:spacing w:line="276" w:lineRule="auto"/>
+        <w:rPr>
+          <w:rFonts w:ascii="Times New Roman" w:hAnsi="Times New Roman" w:cs="Times New Roman"/>
+          <w:sz w:val="24"/>
+          <w:szCs w:val="24"/>
+          <w:lang w:val="es-GT"/>
+        </w:rPr>
+      </w:pPr>
+      <w:proofErr w:type="spellStart"/>
+      <w:r>
+        <w:rPr>
+          <w:rFonts w:ascii="Times New Roman" w:hAnsi="Times New Roman" w:cs="Times New Roman"/>
+          <w:sz w:val="24"/>
+          <w:szCs w:val="24"/>
+          <w:lang w:val="es-GT"/>
+        </w:rPr>
+        <w:t>image_id</w:t>
+      </w:r>
+      <w:proofErr w:type="spellEnd"/>
+      <w:r>
+        <w:rPr>
+          <w:rFonts w:ascii="Times New Roman" w:hAnsi="Times New Roman" w:cs="Times New Roman"/>
+          <w:sz w:val="24"/>
+          <w:szCs w:val="24"/>
+          <w:lang w:val="es-GT"/>
+        </w:rPr>
+        <w:t xml:space="preserve">: </w:t>
+      </w:r>
+      <w:proofErr w:type="spellStart"/>
+      <w:r>
+        <w:rPr>
+          <w:rFonts w:ascii="Times New Roman" w:hAnsi="Times New Roman" w:cs="Times New Roman"/>
+          <w:sz w:val="24"/>
+          <w:szCs w:val="24"/>
+          <w:lang w:val="es-GT"/>
+        </w:rPr>
+        <w:t>object</w:t>
+      </w:r>
+      <w:proofErr w:type="spellEnd"/>
+    </w:p>
+    <w:p>
+      <w:pPr>
+        <w:pStyle w:val="Prrafodelista"/>
+        <w:numPr>
+          <w:ilvl w:val="0"/>
+          <w:numId w:val="8"/>
+        </w:numPr>
+        <w:spacing w:line="276" w:lineRule="auto"/>
+        <w:rPr>
+          <w:rFonts w:ascii="Times New Roman" w:hAnsi="Times New Roman" w:cs="Times New Roman"/>
+          <w:sz w:val="24"/>
+          <w:szCs w:val="24"/>
+          <w:lang w:val="es-GT"/>
+        </w:rPr>
+      </w:pPr>
+      <w:proofErr w:type="spellStart"/>
+      <w:r>
+        <w:rPr>
+          <w:rFonts w:ascii="Times New Roman" w:hAnsi="Times New Roman" w:cs="Times New Roman"/>
+          <w:sz w:val="24"/>
+          <w:szCs w:val="24"/>
+          <w:lang w:val="es-GT"/>
+        </w:rPr>
+        <w:t>center_id</w:t>
+      </w:r>
+      <w:proofErr w:type="spellEnd"/>
+      <w:r>
+        <w:rPr>
+          <w:rFonts w:ascii="Times New Roman" w:hAnsi="Times New Roman" w:cs="Times New Roman"/>
+          <w:sz w:val="24"/>
+          <w:szCs w:val="24"/>
+          <w:lang w:val="es-GT"/>
+        </w:rPr>
+        <w:t>: int64</w:t>
+      </w:r>
+    </w:p>
+    <w:p>
+      <w:pPr>
+        <w:pStyle w:val="Prrafodelista"/>
+        <w:numPr>
+          <w:ilvl w:val="0"/>
+          <w:numId w:val="8"/>
+        </w:numPr>
+        <w:spacing w:line="276" w:lineRule="auto"/>
+        <w:rPr>
+          <w:rFonts w:ascii="Times New Roman" w:hAnsi="Times New Roman" w:cs="Times New Roman"/>
+          <w:sz w:val="24"/>
+          <w:szCs w:val="24"/>
+          <w:lang w:val="es-GT"/>
+        </w:rPr>
+      </w:pPr>
+      <w:proofErr w:type="spellStart"/>
+      <w:r>
+        <w:rPr>
+          <w:rFonts w:ascii="Times New Roman" w:hAnsi="Times New Roman" w:cs="Times New Roman"/>
+          <w:sz w:val="24"/>
+          <w:szCs w:val="24"/>
+          <w:lang w:val="es-GT"/>
+        </w:rPr>
+        <w:t>patient_id</w:t>
+      </w:r>
+      <w:proofErr w:type="spellEnd"/>
+      <w:r>
+        <w:rPr>
+          <w:rFonts w:ascii="Times New Roman" w:hAnsi="Times New Roman" w:cs="Times New Roman"/>
+          <w:sz w:val="24"/>
+          <w:szCs w:val="24"/>
+          <w:lang w:val="es-GT"/>
+        </w:rPr>
+        <w:t xml:space="preserve">: </w:t>
+      </w:r>
+      <w:proofErr w:type="spellStart"/>
+      <w:r>
+        <w:rPr>
+          <w:rFonts w:ascii="Times New Roman" w:hAnsi="Times New Roman" w:cs="Times New Roman"/>
+          <w:sz w:val="24"/>
+          <w:szCs w:val="24"/>
+          <w:lang w:val="es-GT"/>
+        </w:rPr>
+        <w:t>object</w:t>
+      </w:r>
+      <w:proofErr w:type="spellEnd"/>
+    </w:p>
+    <w:p>
+      <w:pPr>
+        <w:pStyle w:val="Prrafodelista"/>
+        <w:numPr>
+          <w:ilvl w:val="0"/>
+          <w:numId w:val="8"/>
+        </w:numPr>
+        <w:spacing w:line="276" w:lineRule="auto"/>
+        <w:rPr>
+          <w:rFonts w:ascii="Times New Roman" w:hAnsi="Times New Roman" w:cs="Times New Roman"/>
+          <w:sz w:val="24"/>
+          <w:szCs w:val="24"/>
+          <w:lang w:val="es-GT"/>
+        </w:rPr>
+      </w:pPr>
+      <w:proofErr w:type="spellStart"/>
+      <w:r>
+        <w:rPr>
+          <w:rFonts w:ascii="Times New Roman" w:hAnsi="Times New Roman" w:cs="Times New Roman"/>
+          <w:sz w:val="24"/>
+          <w:szCs w:val="24"/>
+          <w:lang w:val="es-GT"/>
+        </w:rPr>
+        <w:t>image_num</w:t>
+      </w:r>
+      <w:proofErr w:type="spellEnd"/>
+      <w:r>
+        <w:rPr>
+          <w:rFonts w:ascii="Times New Roman" w:hAnsi="Times New Roman" w:cs="Times New Roman"/>
+          <w:sz w:val="24"/>
+          <w:szCs w:val="24"/>
+          <w:lang w:val="es-GT"/>
+        </w:rPr>
+        <w:t>: int64</w:t>
+      </w:r>
+    </w:p>
+    <w:p>
+      <w:pPr>
+        <w:pStyle w:val="Prrafodelista"/>
+        <w:numPr>
+          <w:ilvl w:val="0"/>
+          <w:numId w:val="8"/>
+        </w:numPr>
+        <w:spacing w:line="276" w:lineRule="auto"/>
+        <w:rPr>
+          <w:rFonts w:ascii="Times New Roman" w:hAnsi="Times New Roman" w:cs="Times New Roman"/>
+          <w:sz w:val="24"/>
+          <w:szCs w:val="24"/>
+          <w:lang w:val="es-GT"/>
+        </w:rPr>
+      </w:pPr>
+      <w:proofErr w:type="spellStart"/>
+      <w:r>
+        <w:rPr>
+          <w:rFonts w:ascii="Times New Roman" w:hAnsi="Times New Roman" w:cs="Times New Roman"/>
+          <w:sz w:val="24"/>
+          <w:szCs w:val="24"/>
+          <w:lang w:val="es-GT"/>
+        </w:rPr>
+        <w:t>label</w:t>
+      </w:r>
+      <w:proofErr w:type="spellEnd"/>
+      <w:r>
+        <w:rPr>
+          <w:rFonts w:ascii="Times New Roman" w:hAnsi="Times New Roman" w:cs="Times New Roman"/>
+          <w:sz w:val="24"/>
+          <w:szCs w:val="24"/>
+          <w:lang w:val="es-GT"/>
+        </w:rPr>
+        <w:t xml:space="preserve">: </w:t>
+      </w:r>
+      <w:proofErr w:type="spellStart"/>
+      <w:r>
+        <w:rPr>
+          <w:rFonts w:ascii="Times New Roman" w:hAnsi="Times New Roman" w:cs="Times New Roman"/>
+          <w:sz w:val="24"/>
+          <w:szCs w:val="24"/>
+          <w:lang w:val="es-GT"/>
+        </w:rPr>
+        <w:t>object</w:t>
+      </w:r>
+      <w:proofErr w:type="spellEnd"/>
+    </w:p>
+    <w:p>
+      <w:pPr>
+        <w:spacing w:line="276" w:lineRule="auto"/>
+        <w:rPr>
+          <w:rFonts w:ascii="Times New Roman" w:hAnsi="Times New Roman" w:cs="Times New Roman"/>
+          <w:sz w:val="24"/>
+          <w:szCs w:val="24"/>
+          <w:lang w:val="es-GT"/>
+        </w:rPr>
+      </w:pPr>
+      <w:r>
+        <w:rPr>
+          <w:rFonts w:ascii="Times New Roman" w:hAnsi="Times New Roman" w:cs="Times New Roman"/>
+          <w:sz w:val="24"/>
+          <w:szCs w:val="24"/>
+          <w:lang w:val="es-GT"/>
+        </w:rPr>
+        <w:t>Tablas de frecuencia:</w:t>
+      </w:r>
+    </w:p>
+    <w:p>
+      <w:pPr>
+        <w:spacing w:line="276" w:lineRule="auto"/>
+        <w:rPr>
+          <w:rFonts w:ascii="Times New Roman" w:hAnsi="Times New Roman" w:cs="Times New Roman"/>
+          <w:sz w:val="24"/>
+          <w:szCs w:val="24"/>
+          <w:lang w:val="es-GT"/>
+        </w:rPr>
+      </w:pPr>
+      <w:r>
+        <w:rPr>
+          <w:rFonts w:ascii="Times New Roman" w:hAnsi="Times New Roman" w:cs="Times New Roman"/>
+          <w:sz w:val="24"/>
+          <w:szCs w:val="24"/>
+          <w:lang w:val="es-GT"/>
+        </w:rPr>
+        <w:lastRenderedPageBreak/>
+        <w:drawing>
+          <wp:inline distT="0" distB="0" distL="0" distR="0" wp14:anchorId="27979FD4" wp14:editId="7EDB3EDC">
+            <wp:extent cx="2276793" cy="2229161"/>
+            <wp:effectExtent l="0" t="0" r="9525" b="0"/>
+            <wp:docPr id="2079753372" name="Imagen 1"/>
+            <wp:cNvGraphicFramePr>
+              <a:graphicFrameLocks xmlns:a="http://schemas.openxmlformats.org/drawingml/2006/main" noChangeAspect="1"/>
+            </wp:cNvGraphicFramePr>
+            <a:graphic xmlns:a="http://schemas.openxmlformats.org/drawingml/2006/main">
+              <a:graphicData uri="http://schemas.openxmlformats.org/drawingml/2006/picture">
+                <pic:pic xmlns:pic="http://schemas.openxmlformats.org/drawingml/2006/picture">
+                  <pic:nvPicPr>
+                    <pic:cNvPr id="2079753372" name=""/>
+                    <pic:cNvPicPr/>
+                  </pic:nvPicPr>
+                  <pic:blipFill>
+                    <a:blip r:embed="rId12"/>
+                    <a:stretch>
+                      <a:fillRect/>
+                    </a:stretch>
+                  </pic:blipFill>
+                  <pic:spPr>
+                    <a:xfrm>
+                      <a:off x="0" y="0"/>
+                      <a:ext cx="2276793" cy="2229161"/>
+                    </a:xfrm>
+                    <a:prstGeom prst="rect">
+                      <a:avLst/>
+                    </a:prstGeom>
+                  </pic:spPr>
+                </pic:pic>
+              </a:graphicData>
+            </a:graphic>
+          </wp:inline>
+        </w:drawing>
+      </w:r>
+    </w:p>
+    <w:p>
+      <w:pPr>
+        <w:spacing w:line="276" w:lineRule="auto"/>
+        <w:rPr>
+          <w:rFonts w:ascii="Times New Roman" w:hAnsi="Times New Roman" w:cs="Times New Roman"/>
+          <w:sz w:val="24"/>
+          <w:szCs w:val="24"/>
+          <w:lang w:val="es-GT"/>
+        </w:rPr>
+      </w:pPr>
+      <w:r>
+        <w:rPr>
+          <w:rFonts w:ascii="Times New Roman" w:hAnsi="Times New Roman" w:cs="Times New Roman"/>
+          <w:sz w:val="24"/>
+          <w:szCs w:val="24"/>
+          <w:lang w:val="es-GT"/>
+        </w:rPr>
+        <w:t>Tabla de contingencia:</w:t>
+      </w:r>
+    </w:p>
+    <w:p>
+      <w:pPr>
+        <w:spacing w:line="276" w:lineRule="auto"/>
+        <w:rPr>
+          <w:rFonts w:ascii="Times New Roman" w:hAnsi="Times New Roman" w:cs="Times New Roman"/>
+          <w:sz w:val="24"/>
+          <w:szCs w:val="24"/>
+          <w:lang w:val="es-GT"/>
+        </w:rPr>
+      </w:pPr>
+      <w:r>
+        <w:rPr>
+          <w:rFonts w:ascii="Times New Roman" w:hAnsi="Times New Roman" w:cs="Times New Roman"/>
+          <w:sz w:val="24"/>
+          <w:szCs w:val="24"/>
+          <w:lang w:val="es-GT"/>
+        </w:rPr>
+        <w:drawing>
+          <wp:inline distT="0" distB="0" distL="0" distR="0" wp14:anchorId="363E92F7" wp14:editId="1998F07D">
+            <wp:extent cx="1438476" cy="1933845"/>
+            <wp:effectExtent l="0" t="0" r="9525" b="9525"/>
+            <wp:docPr id="39783500" name="Imagen 1"/>
+            <wp:cNvGraphicFramePr>
+              <a:graphicFrameLocks xmlns:a="http://schemas.openxmlformats.org/drawingml/2006/main" noChangeAspect="1"/>
+            </wp:cNvGraphicFramePr>
+            <a:graphic xmlns:a="http://schemas.openxmlformats.org/drawingml/2006/main">
+              <a:graphicData uri="http://schemas.openxmlformats.org/drawingml/2006/picture">
+                <pic:pic xmlns:pic="http://schemas.openxmlformats.org/drawingml/2006/picture">
+                  <pic:nvPicPr>
+                    <pic:cNvPr id="39783500" name=""/>
+                    <pic:cNvPicPr/>
+                  </pic:nvPicPr>
+                  <pic:blipFill>
+                    <a:blip r:embed="rId13"/>
+                    <a:stretch>
+                      <a:fillRect/>
+                    </a:stretch>
+                  </pic:blipFill>
+                  <pic:spPr>
+                    <a:xfrm>
+                      <a:off x="0" y="0"/>
+                      <a:ext cx="1438476" cy="1933845"/>
+                    </a:xfrm>
+                    <a:prstGeom prst="rect">
+                      <a:avLst/>
+                    </a:prstGeom>
+                  </pic:spPr>
+                </pic:pic>
+              </a:graphicData>
+            </a:graphic>
+          </wp:inline>
+        </w:drawing>
+      </w:r>
+    </w:p>
+    <w:p>
+      <w:pPr>
+        <w:spacing w:line="276" w:lineRule="auto"/>
+        <w:rPr>
+          <w:rFonts w:ascii="Times New Roman" w:hAnsi="Times New Roman" w:cs="Times New Roman"/>
+          <w:sz w:val="24"/>
+          <w:szCs w:val="24"/>
+          <w:lang w:val="es-GT"/>
+        </w:rPr>
+      </w:pPr>
+      <w:r>
+        <w:rPr>
+          <w:rFonts w:ascii="Times New Roman" w:hAnsi="Times New Roman" w:cs="Times New Roman"/>
+          <w:sz w:val="24"/>
+          <w:szCs w:val="24"/>
+          <w:lang w:val="es-GT"/>
+        </w:rPr>
+        <w:t>Primero estudiamos como se distribuyen las variables:</w:t>
+      </w:r>
+    </w:p>
+    <w:p>
+      <w:pPr>
+        <w:spacing w:line="276" w:lineRule="auto"/>
+        <w:rPr>
+          <w:rFonts w:ascii="Times New Roman" w:hAnsi="Times New Roman" w:cs="Times New Roman"/>
+          <w:sz w:val="24"/>
+          <w:szCs w:val="24"/>
+          <w:lang w:val="es-GT"/>
+        </w:rPr>
+      </w:pPr>
+      <w:r>
+        <w:rPr>
+          <w:rFonts w:ascii="Times New Roman" w:hAnsi="Times New Roman" w:cs="Times New Roman"/>
+          <w:sz w:val="24"/>
+          <w:szCs w:val="24"/>
+          <w:lang w:val="es-GT"/>
+        </w:rPr>
+        <w:lastRenderedPageBreak/>
+        <w:drawing>
+          <wp:inline distT="0" distB="0" distL="0" distR="0" wp14:anchorId="756DA13B" wp14:editId="09CF4953">
+            <wp:extent cx="5087060" cy="3743847"/>
+            <wp:effectExtent l="0" t="0" r="0" b="9525"/>
+            <wp:docPr id="1760583941" name="Imagen 1"/>
+            <wp:cNvGraphicFramePr>
+              <a:graphicFrameLocks xmlns:a="http://schemas.openxmlformats.org/drawingml/2006/main" noChangeAspect="1"/>
+            </wp:cNvGraphicFramePr>
+            <a:graphic xmlns:a="http://schemas.openxmlformats.org/drawingml/2006/main">
+              <a:graphicData uri="http://schemas.openxmlformats.org/drawingml/2006/picture">
+                <pic:pic xmlns:pic="http://schemas.openxmlformats.org/drawingml/2006/picture">
+                  <pic:nvPicPr>
+                    <pic:cNvPr id="1760583941" name=""/>
+                    <pic:cNvPicPr/>
+                  </pic:nvPicPr>
+                  <pic:blipFill>
+                    <a:blip r:embed="rId14"/>
+                    <a:stretch>
+                      <a:fillRect/>
+                    </a:stretch>
+                  </pic:blipFill>
+                  <pic:spPr>
+                    <a:xfrm>
+                      <a:off x="0" y="0"/>
+                      <a:ext cx="5087060" cy="3743847"/>
+                    </a:xfrm>
+                    <a:prstGeom prst="rect">
+                      <a:avLst/>
+                    </a:prstGeom>
+                  </pic:spPr>
+                </pic:pic>
+              </a:graphicData>
+            </a:graphic>
+          </wp:inline>
+        </w:drawing>
+      </w:r>
+    </w:p>
+    <w:p>
+      <w:pPr>
+        <w:spacing w:line="276" w:lineRule="auto"/>
+        <w:rPr>
+          <w:rFonts w:ascii="Times New Roman" w:hAnsi="Times New Roman" w:cs="Times New Roman"/>
+          <w:sz w:val="24"/>
+          <w:szCs w:val="24"/>
+          <w:lang w:val="es-GT"/>
+        </w:rPr>
+      </w:pPr>
+      <w:r>
+        <w:rPr>
+          <w:rFonts w:ascii="Times New Roman" w:hAnsi="Times New Roman" w:cs="Times New Roman"/>
+          <w:sz w:val="24"/>
+          <w:szCs w:val="24"/>
+          <w:lang w:val="es-GT"/>
+        </w:rPr>
+        <w:t xml:space="preserve">Se puede observar que la mayoría de los datos de la variable </w:t>
+      </w:r>
+      <w:proofErr w:type="spellStart"/>
+      <w:r>
+        <w:rPr>
+          <w:rFonts w:ascii="Times New Roman" w:hAnsi="Times New Roman" w:cs="Times New Roman"/>
+          <w:sz w:val="24"/>
+          <w:szCs w:val="24"/>
+          <w:lang w:val="es-GT"/>
+        </w:rPr>
+        <w:t>image_num</w:t>
+      </w:r>
+      <w:proofErr w:type="spellEnd"/>
+      <w:r>
+        <w:rPr>
+          <w:rFonts w:ascii="Times New Roman" w:hAnsi="Times New Roman" w:cs="Times New Roman"/>
+          <w:sz w:val="24"/>
+          <w:szCs w:val="24"/>
+          <w:lang w:val="es-GT"/>
+        </w:rPr>
+        <w:t xml:space="preserve"> son 0.</w:t>
+      </w:r>
+    </w:p>
+    <w:p>
+      <w:pPr>
+        <w:spacing w:line="276" w:lineRule="auto"/>
+        <w:rPr>
+          <w:rFonts w:ascii="Times New Roman" w:hAnsi="Times New Roman" w:cs="Times New Roman"/>
+          <w:sz w:val="24"/>
+          <w:szCs w:val="24"/>
+          <w:lang w:val="es-GT"/>
+        </w:rPr>
+      </w:pPr>
+      <w:r>
+        <w:rPr>
+          <w:rFonts w:ascii="Times New Roman" w:hAnsi="Times New Roman" w:cs="Times New Roman"/>
+          <w:sz w:val="24"/>
+          <w:szCs w:val="24"/>
+          <w:lang w:val="es-GT"/>
+        </w:rPr>
+        <w:drawing>
+          <wp:inline distT="0" distB="0" distL="0" distR="0" wp14:anchorId="03E97D95" wp14:editId="2F8377CD">
+            <wp:extent cx="5296639" cy="3820058"/>
+            <wp:effectExtent l="0" t="0" r="0" b="9525"/>
+            <wp:docPr id="2120063996" name="Imagen 1"/>
+            <wp:cNvGraphicFramePr>
+              <a:graphicFrameLocks xmlns:a="http://schemas.openxmlformats.org/drawingml/2006/main" noChangeAspect="1"/>
+            </wp:cNvGraphicFramePr>
+            <a:graphic xmlns:a="http://schemas.openxmlformats.org/drawingml/2006/main">
+              <a:graphicData uri="http://schemas.openxmlformats.org/drawingml/2006/picture">
+                <pic:pic xmlns:pic="http://schemas.openxmlformats.org/drawingml/2006/picture">
+                  <pic:nvPicPr>
+                    <pic:cNvPr id="2120063996" name=""/>
+                    <pic:cNvPicPr/>
+                  </pic:nvPicPr>
+                  <pic:blipFill>
+                    <a:blip r:embed="rId15"/>
+                    <a:stretch>
+                      <a:fillRect/>
+                    </a:stretch>
+                  </pic:blipFill>
+                  <pic:spPr>
+                    <a:xfrm>
+                      <a:off x="0" y="0"/>
+                      <a:ext cx="5296639" cy="3820058"/>
+                    </a:xfrm>
+                    <a:prstGeom prst="rect">
+                      <a:avLst/>
+                    </a:prstGeom>
+                  </pic:spPr>
+                </pic:pic>
+              </a:graphicData>
+            </a:graphic>
+          </wp:inline>
+        </w:drawing>
+      </w:r>
+    </w:p>
+    <w:p>
+      <w:pPr>
+        <w:spacing w:line="276" w:lineRule="auto"/>
+        <w:rPr>
+          <w:rFonts w:ascii="Times New Roman" w:hAnsi="Times New Roman" w:cs="Times New Roman"/>
+          <w:sz w:val="24"/>
+          <w:szCs w:val="24"/>
+          <w:lang w:val="es-GT"/>
+        </w:rPr>
+      </w:pPr>
+      <w:r>
+        <w:rPr>
+          <w:rFonts w:ascii="Times New Roman" w:hAnsi="Times New Roman" w:cs="Times New Roman"/>
+          <w:sz w:val="24"/>
+          <w:szCs w:val="24"/>
+          <w:lang w:val="es-GT"/>
+        </w:rPr>
+        <w:lastRenderedPageBreak/>
+        <w:t xml:space="preserve">Vemos también que la mayoría de los datos tienen valor de </w:t>
+      </w:r>
+      <w:proofErr w:type="spellStart"/>
+      <w:r>
+        <w:rPr>
+          <w:rFonts w:ascii="Times New Roman" w:hAnsi="Times New Roman" w:cs="Times New Roman"/>
+          <w:sz w:val="24"/>
+          <w:szCs w:val="24"/>
+          <w:lang w:val="es-GT"/>
+        </w:rPr>
+        <w:t>label</w:t>
+      </w:r>
+      <w:proofErr w:type="spellEnd"/>
+      <w:r>
+        <w:rPr>
+          <w:rFonts w:ascii="Times New Roman" w:hAnsi="Times New Roman" w:cs="Times New Roman"/>
+          <w:sz w:val="24"/>
+          <w:szCs w:val="24"/>
+          <w:lang w:val="es-GT"/>
+        </w:rPr>
+        <w:t xml:space="preserve"> “CE”</w:t>
+      </w:r>
+      <w:r>
+        <w:rPr>
+          <w:rFonts w:ascii="Times New Roman" w:hAnsi="Times New Roman" w:cs="Times New Roman"/>
+          <w:sz w:val="24"/>
+          <w:szCs w:val="24"/>
+          <w:lang w:val="es-GT"/>
+        </w:rPr>
+        <w:t>.</w:t>
+      </w:r>
+    </w:p>
+    <w:p>
+      <w:pPr>
+        <w:spacing w:line="276" w:lineRule="auto"/>
+        <w:rPr>
+          <w:rFonts w:ascii="Times New Roman" w:hAnsi="Times New Roman" w:cs="Times New Roman"/>
+          <w:sz w:val="24"/>
+          <w:szCs w:val="24"/>
+          <w:lang w:val="es-GT"/>
+        </w:rPr>
+      </w:pPr>
+      <w:r>
+        <w:rPr>
+          <w:rFonts w:ascii="Times New Roman" w:hAnsi="Times New Roman" w:cs="Times New Roman"/>
+          <w:sz w:val="24"/>
+          <w:szCs w:val="24"/>
+          <w:lang w:val="es-GT"/>
+        </w:rPr>
+        <w:drawing>
+          <wp:inline distT="0" distB="0" distL="0" distR="0" wp14:anchorId="58F4DDDF" wp14:editId="44F0AB73">
+            <wp:extent cx="5439534" cy="4010585"/>
+            <wp:effectExtent l="0" t="0" r="0" b="9525"/>
+            <wp:docPr id="19048577" name="Imagen 1"/>
+            <wp:cNvGraphicFramePr>
+              <a:graphicFrameLocks xmlns:a="http://schemas.openxmlformats.org/drawingml/2006/main" noChangeAspect="1"/>
+            </wp:cNvGraphicFramePr>
+            <a:graphic xmlns:a="http://schemas.openxmlformats.org/drawingml/2006/main">
+              <a:graphicData uri="http://schemas.openxmlformats.org/drawingml/2006/picture">
+                <pic:pic xmlns:pic="http://schemas.openxmlformats.org/drawingml/2006/picture">
+                  <pic:nvPicPr>
+                    <pic:cNvPr id="19048577" name=""/>
+                    <pic:cNvPicPr/>
+                  </pic:nvPicPr>
+                  <pic:blipFill>
+                    <a:blip r:embed="rId16"/>
+                    <a:stretch>
+                      <a:fillRect/>
+                    </a:stretch>
+                  </pic:blipFill>
+                  <pic:spPr>
+                    <a:xfrm>
+                      <a:off x="0" y="0"/>
+                      <a:ext cx="5439534" cy="4010585"/>
+                    </a:xfrm>
+                    <a:prstGeom prst="rect">
+                      <a:avLst/>
+                    </a:prstGeom>
+                  </pic:spPr>
+                </pic:pic>
+              </a:graphicData>
+            </a:graphic>
+          </wp:inline>
+        </w:drawing>
+      </w:r>
+    </w:p>
+    <w:p>
+      <w:pPr>
+        <w:spacing w:line="276" w:lineRule="auto"/>
+        <w:rPr>
+          <w:rFonts w:ascii="Times New Roman" w:hAnsi="Times New Roman" w:cs="Times New Roman"/>
+          <w:sz w:val="24"/>
+          <w:szCs w:val="24"/>
+          <w:lang w:val="es-GT"/>
+        </w:rPr>
+      </w:pPr>
+      <w:r>
+        <w:rPr>
+          <w:rFonts w:ascii="Times New Roman" w:hAnsi="Times New Roman" w:cs="Times New Roman"/>
+          <w:sz w:val="24"/>
+          <w:szCs w:val="24"/>
+          <w:lang w:val="es-GT"/>
+        </w:rPr>
+        <w:t xml:space="preserve">El centro que mas muestras contiene es el 11, </w:t>
+      </w:r>
+      <w:proofErr w:type="spellStart"/>
+      <w:r>
+        <w:rPr>
+          <w:rFonts w:ascii="Times New Roman" w:hAnsi="Times New Roman" w:cs="Times New Roman"/>
+          <w:sz w:val="24"/>
+          <w:szCs w:val="24"/>
+          <w:lang w:val="es-GT"/>
+        </w:rPr>
+        <w:t>mintras</w:t>
+      </w:r>
+      <w:proofErr w:type="spellEnd"/>
+      <w:r>
+        <w:rPr>
+          <w:rFonts w:ascii="Times New Roman" w:hAnsi="Times New Roman" w:cs="Times New Roman"/>
+          <w:sz w:val="24"/>
+          <w:szCs w:val="24"/>
+          <w:lang w:val="es-GT"/>
+        </w:rPr>
+        <w:t xml:space="preserve"> que los que menos tienen son el 8 y 9.</w:t>
+      </w:r>
+    </w:p>
+    <w:p>
+      <w:pPr>
+        <w:spacing w:line="276" w:lineRule="auto"/>
+        <w:rPr>
+          <w:rFonts w:ascii="Times New Roman" w:hAnsi="Times New Roman" w:cs="Times New Roman"/>
+          <w:sz w:val="24"/>
+          <w:szCs w:val="24"/>
+          <w:lang w:val="es-GT"/>
+        </w:rPr>
+      </w:pPr>
+      <w:r>
+        <w:rPr>
+          <w:rFonts w:ascii="Times New Roman" w:hAnsi="Times New Roman" w:cs="Times New Roman"/>
+          <w:sz w:val="24"/>
+          <w:szCs w:val="24"/>
+          <w:lang w:val="es-GT"/>
+        </w:rPr>
+        <w:drawing>
+          <wp:inline distT="0" distB="0" distL="0" distR="0" wp14:anchorId="5CBB0E10" wp14:editId="31EFF5C8">
+            <wp:extent cx="5943600" cy="2923540"/>
+            <wp:effectExtent l="0" t="0" r="0" b="0"/>
+            <wp:docPr id="409058611" name="Imagen 1"/>
+            <wp:cNvGraphicFramePr>
+              <a:graphicFrameLocks xmlns:a="http://schemas.openxmlformats.org/drawingml/2006/main" noChangeAspect="1"/>
+            </wp:cNvGraphicFramePr>
+            <a:graphic xmlns:a="http://schemas.openxmlformats.org/drawingml/2006/main">
+              <a:graphicData uri="http://schemas.openxmlformats.org/drawingml/2006/picture">
+                <pic:pic xmlns:pic="http://schemas.openxmlformats.org/drawingml/2006/picture">
+                  <pic:nvPicPr>
+                    <pic:cNvPr id="409058611" name=""/>
+                    <pic:cNvPicPr/>
+                  </pic:nvPicPr>
+                  <pic:blipFill>
+                    <a:blip r:embed="rId17"/>
+                    <a:stretch>
+                      <a:fillRect/>
+                    </a:stretch>
+                  </pic:blipFill>
+                  <pic:spPr>
+                    <a:xfrm>
+                      <a:off x="0" y="0"/>
+                      <a:ext cx="5943600" cy="2923540"/>
+                    </a:xfrm>
+                    <a:prstGeom prst="rect">
+                      <a:avLst/>
+                    </a:prstGeom>
+                  </pic:spPr>
+                </pic:pic>
+              </a:graphicData>
+            </a:graphic>
+          </wp:inline>
+        </w:drawing>
+      </w:r>
+    </w:p>
+    <w:p>
+      <w:pPr>
+        <w:spacing w:line="276" w:lineRule="auto"/>
+        <w:rPr>
+          <w:rFonts w:ascii="Times New Roman" w:hAnsi="Times New Roman" w:cs="Times New Roman"/>
+          <w:sz w:val="24"/>
+          <w:szCs w:val="24"/>
+          <w:lang w:val="es-GT"/>
+        </w:rPr>
+      </w:pPr>
+      <w:r>
+        <w:rPr>
+          <w:rFonts w:ascii="Times New Roman" w:hAnsi="Times New Roman" w:cs="Times New Roman"/>
+          <w:sz w:val="24"/>
+          <w:szCs w:val="24"/>
+          <w:lang w:val="es-GT"/>
+        </w:rPr>
+        <w:lastRenderedPageBreak/>
+        <w:t xml:space="preserve">Se puede observar también que la gran mayoría de pacientes solo están una vez, sin embargo, hay algunos que aparecen más, llegando a haber pacientes con un máximo de cinco imágenes en el </w:t>
+      </w:r>
+      <w:proofErr w:type="spellStart"/>
+      <w:r>
+        <w:rPr>
+          <w:rFonts w:ascii="Times New Roman" w:hAnsi="Times New Roman" w:cs="Times New Roman"/>
+          <w:sz w:val="24"/>
+          <w:szCs w:val="24"/>
+          <w:lang w:val="es-GT"/>
+        </w:rPr>
+        <w:t>dataset</w:t>
+      </w:r>
+      <w:proofErr w:type="spellEnd"/>
+      <w:r>
+        <w:rPr>
+          <w:rFonts w:ascii="Times New Roman" w:hAnsi="Times New Roman" w:cs="Times New Roman"/>
+          <w:sz w:val="24"/>
+          <w:szCs w:val="24"/>
+          <w:lang w:val="es-GT"/>
+        </w:rPr>
+        <w:t>.</w:t>
+      </w:r>
+    </w:p>
+    <w:p>
+      <w:pPr>
+        <w:spacing w:line="276" w:lineRule="auto"/>
+        <w:rPr>
+          <w:rFonts w:ascii="Times New Roman" w:hAnsi="Times New Roman" w:cs="Times New Roman"/>
+          <w:sz w:val="24"/>
+          <w:szCs w:val="24"/>
+          <w:lang w:val="es-GT"/>
+        </w:rPr>
+      </w:pPr>
+      <w:r>
+        <w:rPr>
+          <w:rFonts w:ascii="Times New Roman" w:hAnsi="Times New Roman" w:cs="Times New Roman"/>
+          <w:sz w:val="24"/>
+          <w:szCs w:val="24"/>
+          <w:lang w:val="es-GT"/>
+        </w:rPr>
+        <w:drawing>
+          <wp:inline distT="0" distB="0" distL="0" distR="0" wp14:anchorId="4DE590EB" wp14:editId="7AF56FD1">
+            <wp:extent cx="4572638" cy="3734321"/>
+            <wp:effectExtent l="0" t="0" r="0" b="0"/>
+            <wp:docPr id="552337141" name="Imagen 1"/>
+            <wp:cNvGraphicFramePr>
+              <a:graphicFrameLocks xmlns:a="http://schemas.openxmlformats.org/drawingml/2006/main" noChangeAspect="1"/>
+            </wp:cNvGraphicFramePr>
+            <a:graphic xmlns:a="http://schemas.openxmlformats.org/drawingml/2006/main">
+              <a:graphicData uri="http://schemas.openxmlformats.org/drawingml/2006/picture">
+                <pic:pic xmlns:pic="http://schemas.openxmlformats.org/drawingml/2006/picture">
+                  <pic:nvPicPr>
+                    <pic:cNvPr id="552337141" name=""/>
+                    <pic:cNvPicPr/>
+                  </pic:nvPicPr>
+                  <pic:blipFill>
+                    <a:blip r:embed="rId18"/>
+                    <a:stretch>
+                      <a:fillRect/>
+                    </a:stretch>
+                  </pic:blipFill>
+                  <pic:spPr>
+                    <a:xfrm>
+                      <a:off x="0" y="0"/>
+                      <a:ext cx="4572638" cy="3734321"/>
+                    </a:xfrm>
+                    <a:prstGeom prst="rect">
+                      <a:avLst/>
+                    </a:prstGeom>
+                  </pic:spPr>
+                </pic:pic>
+              </a:graphicData>
+            </a:graphic>
+          </wp:inline>
+        </w:drawing>
+      </w:r>
+    </w:p>
+    <w:p>
+      <w:pPr>
+        <w:spacing w:line="276" w:lineRule="auto"/>
+        <w:rPr>
+          <w:rFonts w:ascii="Times New Roman" w:hAnsi="Times New Roman" w:cs="Times New Roman"/>
+          <w:sz w:val="24"/>
+          <w:szCs w:val="24"/>
+          <w:lang w:val="es-GT"/>
+        </w:rPr>
+      </w:pPr>
+      <w:r>
+        <w:rPr>
+          <w:rFonts w:ascii="Times New Roman" w:hAnsi="Times New Roman" w:cs="Times New Roman"/>
+          <w:sz w:val="24"/>
+          <w:szCs w:val="24"/>
+          <w:lang w:val="es-GT"/>
+        </w:rPr>
+        <w:t xml:space="preserve">Al cruzar las variables vemos que no hay una correlación entre la variable </w:t>
+      </w:r>
+      <w:proofErr w:type="spellStart"/>
+      <w:r>
+        <w:rPr>
+          <w:rFonts w:ascii="Times New Roman" w:hAnsi="Times New Roman" w:cs="Times New Roman"/>
+          <w:sz w:val="24"/>
+          <w:szCs w:val="24"/>
+          <w:lang w:val="es-GT"/>
+        </w:rPr>
+        <w:t>image_num</w:t>
+      </w:r>
+      <w:proofErr w:type="spellEnd"/>
+      <w:r>
+        <w:rPr>
+          <w:rFonts w:ascii="Times New Roman" w:hAnsi="Times New Roman" w:cs="Times New Roman"/>
+          <w:sz w:val="24"/>
+          <w:szCs w:val="24"/>
+          <w:lang w:val="es-GT"/>
+        </w:rPr>
+        <w:t xml:space="preserve"> y la variable </w:t>
+      </w:r>
+      <w:proofErr w:type="spellStart"/>
+      <w:r>
+        <w:rPr>
+          <w:rFonts w:ascii="Times New Roman" w:hAnsi="Times New Roman" w:cs="Times New Roman"/>
+          <w:sz w:val="24"/>
+          <w:szCs w:val="24"/>
+          <w:lang w:val="es-GT"/>
+        </w:rPr>
+        <w:t>center_id</w:t>
+      </w:r>
+      <w:proofErr w:type="spellEnd"/>
+      <w:r>
+        <w:rPr>
+          <w:rFonts w:ascii="Times New Roman" w:hAnsi="Times New Roman" w:cs="Times New Roman"/>
+          <w:sz w:val="24"/>
+          <w:szCs w:val="24"/>
+          <w:lang w:val="es-GT"/>
+        </w:rPr>
+        <w:t>, que son nuestras variables numéricas.</w:t>
+      </w:r>
+    </w:p>
+    <w:p>
+      <w:pPr>
+        <w:spacing w:line="276" w:lineRule="auto"/>
+        <w:rPr>
+          <w:rFonts w:ascii="Times New Roman" w:hAnsi="Times New Roman" w:cs="Times New Roman"/>
+          <w:sz w:val="24"/>
+          <w:szCs w:val="24"/>
+          <w:lang w:val="es-GT"/>
+        </w:rPr>
+      </w:pPr>
+      <w:r>
+        <w:rPr>
+          <w:rFonts w:ascii="Times New Roman" w:hAnsi="Times New Roman" w:cs="Times New Roman"/>
+          <w:sz w:val="24"/>
+          <w:szCs w:val="24"/>
+          <w:lang w:val="es-GT"/>
+        </w:rPr>
+        <w:lastRenderedPageBreak/>
+        <w:drawing>
+          <wp:inline distT="0" distB="0" distL="0" distR="0" wp14:anchorId="431D86FF" wp14:editId="5ED0AF30">
+            <wp:extent cx="4315427" cy="3391373"/>
+            <wp:effectExtent l="0" t="0" r="9525" b="0"/>
+            <wp:docPr id="994090119" name="Imagen 1"/>
+            <wp:cNvGraphicFramePr>
+              <a:graphicFrameLocks xmlns:a="http://schemas.openxmlformats.org/drawingml/2006/main" noChangeAspect="1"/>
+            </wp:cNvGraphicFramePr>
+            <a:graphic xmlns:a="http://schemas.openxmlformats.org/drawingml/2006/main">
+              <a:graphicData uri="http://schemas.openxmlformats.org/drawingml/2006/picture">
+                <pic:pic xmlns:pic="http://schemas.openxmlformats.org/drawingml/2006/picture">
+                  <pic:nvPicPr>
+                    <pic:cNvPr id="994090119" name=""/>
+                    <pic:cNvPicPr/>
+                  </pic:nvPicPr>
+                  <pic:blipFill>
+                    <a:blip r:embed="rId19"/>
+                    <a:stretch>
+                      <a:fillRect/>
+                    </a:stretch>
+                  </pic:blipFill>
+                  <pic:spPr>
+                    <a:xfrm>
+                      <a:off x="0" y="0"/>
+                      <a:ext cx="4315427" cy="3391373"/>
+                    </a:xfrm>
+                    <a:prstGeom prst="rect">
+                      <a:avLst/>
+                    </a:prstGeom>
+                  </pic:spPr>
+                </pic:pic>
+              </a:graphicData>
+            </a:graphic>
+          </wp:inline>
+        </w:drawing>
+      </w:r>
+    </w:p>
+    <w:p>
+      <w:pPr>
+        <w:spacing w:line="276" w:lineRule="auto"/>
+        <w:rPr>
+          <w:rFonts w:ascii="Times New Roman" w:hAnsi="Times New Roman" w:cs="Times New Roman"/>
+          <w:sz w:val="24"/>
+          <w:szCs w:val="24"/>
+          <w:lang w:val="es-GT"/>
+        </w:rPr>
+      </w:pPr>
+      <w:r>
+        <w:rPr>
+          <w:rFonts w:ascii="Times New Roman" w:hAnsi="Times New Roman" w:cs="Times New Roman"/>
+          <w:sz w:val="24"/>
+          <w:szCs w:val="24"/>
+          <w:lang w:val="es-GT"/>
+        </w:rPr>
+        <w:t xml:space="preserve">Entre </w:t>
+      </w:r>
+      <w:proofErr w:type="spellStart"/>
+      <w:r>
+        <w:rPr>
+          <w:rFonts w:ascii="Times New Roman" w:hAnsi="Times New Roman" w:cs="Times New Roman"/>
+          <w:sz w:val="24"/>
+          <w:szCs w:val="24"/>
+          <w:lang w:val="es-GT"/>
+        </w:rPr>
+        <w:t>image_num</w:t>
+      </w:r>
+      <w:proofErr w:type="spellEnd"/>
+      <w:r>
+        <w:rPr>
+          <w:rFonts w:ascii="Times New Roman" w:hAnsi="Times New Roman" w:cs="Times New Roman"/>
+          <w:sz w:val="24"/>
+          <w:szCs w:val="24"/>
+          <w:lang w:val="es-GT"/>
+        </w:rPr>
+        <w:t xml:space="preserve"> y </w:t>
+      </w:r>
+      <w:proofErr w:type="spellStart"/>
+      <w:r>
+        <w:rPr>
+          <w:rFonts w:ascii="Times New Roman" w:hAnsi="Times New Roman" w:cs="Times New Roman"/>
+          <w:sz w:val="24"/>
+          <w:szCs w:val="24"/>
+          <w:lang w:val="es-GT"/>
+        </w:rPr>
+        <w:t>label</w:t>
+      </w:r>
+      <w:proofErr w:type="spellEnd"/>
+      <w:r>
+        <w:rPr>
+          <w:rFonts w:ascii="Times New Roman" w:hAnsi="Times New Roman" w:cs="Times New Roman"/>
+          <w:sz w:val="24"/>
+          <w:szCs w:val="24"/>
+          <w:lang w:val="es-GT"/>
+        </w:rPr>
+        <w:t xml:space="preserve"> vemos que en ambos valores de </w:t>
+      </w:r>
+      <w:proofErr w:type="spellStart"/>
+      <w:r>
+        <w:rPr>
+          <w:rFonts w:ascii="Times New Roman" w:hAnsi="Times New Roman" w:cs="Times New Roman"/>
+          <w:sz w:val="24"/>
+          <w:szCs w:val="24"/>
+          <w:lang w:val="es-GT"/>
+        </w:rPr>
+        <w:t>label</w:t>
+      </w:r>
+      <w:proofErr w:type="spellEnd"/>
+      <w:r>
+        <w:rPr>
+          <w:rFonts w:ascii="Times New Roman" w:hAnsi="Times New Roman" w:cs="Times New Roman"/>
+          <w:sz w:val="24"/>
+          <w:szCs w:val="24"/>
+          <w:lang w:val="es-GT"/>
+        </w:rPr>
+        <w:t xml:space="preserve"> se puede ver que los valores de </w:t>
+      </w:r>
+      <w:proofErr w:type="spellStart"/>
+      <w:r>
+        <w:rPr>
+          <w:rFonts w:ascii="Times New Roman" w:hAnsi="Times New Roman" w:cs="Times New Roman"/>
+          <w:sz w:val="24"/>
+          <w:szCs w:val="24"/>
+          <w:lang w:val="es-GT"/>
+        </w:rPr>
+        <w:t>image_num</w:t>
+      </w:r>
+      <w:proofErr w:type="spellEnd"/>
+      <w:r>
+        <w:rPr>
+          <w:rFonts w:ascii="Times New Roman" w:hAnsi="Times New Roman" w:cs="Times New Roman"/>
+          <w:sz w:val="24"/>
+          <w:szCs w:val="24"/>
+          <w:lang w:val="es-GT"/>
+        </w:rPr>
+        <w:t xml:space="preserve"> tienen comportamientos muy similares, concentrando en ambos casos, la mayoría en el 0.</w:t>
+      </w:r>
+    </w:p>
+    <w:p>
+      <w:pPr>
+        <w:spacing w:line="276" w:lineRule="auto"/>
+        <w:rPr>
+          <w:rFonts w:ascii="Times New Roman" w:hAnsi="Times New Roman" w:cs="Times New Roman"/>
+          <w:sz w:val="24"/>
+          <w:szCs w:val="24"/>
+          <w:lang w:val="es-GT"/>
+        </w:rPr>
+      </w:pPr>
+      <w:r>
+        <w:rPr>
+          <w:rFonts w:ascii="Times New Roman" w:hAnsi="Times New Roman" w:cs="Times New Roman"/>
+          <w:sz w:val="24"/>
+          <w:szCs w:val="24"/>
+          <w:lang w:val="es-GT"/>
+        </w:rPr>
+        <w:lastRenderedPageBreak/>
+        <w:drawing>
+          <wp:inline distT="0" distB="0" distL="0" distR="0" wp14:anchorId="3BFAA986" wp14:editId="2F3F625C">
+            <wp:extent cx="5943600" cy="4231005"/>
+            <wp:effectExtent l="0" t="0" r="0" b="0"/>
+            <wp:docPr id="1738842591" name="Imagen 1"/>
+            <wp:cNvGraphicFramePr>
+              <a:graphicFrameLocks xmlns:a="http://schemas.openxmlformats.org/drawingml/2006/main" noChangeAspect="1"/>
+            </wp:cNvGraphicFramePr>
+            <a:graphic xmlns:a="http://schemas.openxmlformats.org/drawingml/2006/main">
+              <a:graphicData uri="http://schemas.openxmlformats.org/drawingml/2006/picture">
+                <pic:pic xmlns:pic="http://schemas.openxmlformats.org/drawingml/2006/picture">
+                  <pic:nvPicPr>
+                    <pic:cNvPr id="1738842591" name=""/>
+                    <pic:cNvPicPr/>
+                  </pic:nvPicPr>
+                  <pic:blipFill>
+                    <a:blip r:embed="rId20"/>
+                    <a:stretch>
+                      <a:fillRect/>
+                    </a:stretch>
+                  </pic:blipFill>
+                  <pic:spPr>
+                    <a:xfrm>
+                      <a:off x="0" y="0"/>
+                      <a:ext cx="5943600" cy="4231005"/>
+                    </a:xfrm>
+                    <a:prstGeom prst="rect">
+                      <a:avLst/>
+                    </a:prstGeom>
+                  </pic:spPr>
+                </pic:pic>
+              </a:graphicData>
+            </a:graphic>
+          </wp:inline>
+        </w:drawing>
+      </w:r>
+    </w:p>
+    <w:p>
+      <w:pPr>
+        <w:spacing w:line="276" w:lineRule="auto"/>
+        <w:rPr>
+          <w:rFonts w:ascii="Times New Roman" w:hAnsi="Times New Roman" w:cs="Times New Roman"/>
+          <w:sz w:val="24"/>
+          <w:szCs w:val="24"/>
+          <w:lang w:val="es-GT"/>
+        </w:rPr>
+      </w:pPr>
+      <w:r>
+        <w:rPr>
+          <w:rFonts w:ascii="Times New Roman" w:hAnsi="Times New Roman" w:cs="Times New Roman"/>
+          <w:sz w:val="24"/>
+          <w:szCs w:val="24"/>
+          <w:lang w:val="es-GT"/>
+        </w:rPr>
+        <w:t xml:space="preserve">Entre las variables </w:t>
+      </w:r>
+      <w:proofErr w:type="spellStart"/>
+      <w:r>
+        <w:rPr>
+          <w:rFonts w:ascii="Times New Roman" w:hAnsi="Times New Roman" w:cs="Times New Roman"/>
+          <w:sz w:val="24"/>
+          <w:szCs w:val="24"/>
+          <w:lang w:val="es-GT"/>
+        </w:rPr>
+        <w:t>center_id</w:t>
+      </w:r>
+      <w:proofErr w:type="spellEnd"/>
+      <w:r>
+        <w:rPr>
+          <w:rFonts w:ascii="Times New Roman" w:hAnsi="Times New Roman" w:cs="Times New Roman"/>
+          <w:sz w:val="24"/>
+          <w:szCs w:val="24"/>
+          <w:lang w:val="es-GT"/>
+        </w:rPr>
+        <w:t xml:space="preserve"> y </w:t>
+      </w:r>
+      <w:proofErr w:type="spellStart"/>
+      <w:r>
+        <w:rPr>
+          <w:rFonts w:ascii="Times New Roman" w:hAnsi="Times New Roman" w:cs="Times New Roman"/>
+          <w:sz w:val="24"/>
+          <w:szCs w:val="24"/>
+          <w:lang w:val="es-GT"/>
+        </w:rPr>
+        <w:t>label</w:t>
+      </w:r>
+      <w:proofErr w:type="spellEnd"/>
+      <w:r>
+        <w:rPr>
+          <w:rFonts w:ascii="Times New Roman" w:hAnsi="Times New Roman" w:cs="Times New Roman"/>
+          <w:sz w:val="24"/>
+          <w:szCs w:val="24"/>
+          <w:lang w:val="es-GT"/>
+        </w:rPr>
+        <w:t xml:space="preserve">, vemos que en cada centro predomina la etiqueta “CEE”, y que en cada centro se encuentran ambas </w:t>
+      </w:r>
+      <w:proofErr w:type="spellStart"/>
+      <w:r>
+        <w:rPr>
+          <w:rFonts w:ascii="Times New Roman" w:hAnsi="Times New Roman" w:cs="Times New Roman"/>
+          <w:sz w:val="24"/>
+          <w:szCs w:val="24"/>
+          <w:lang w:val="es-GT"/>
+        </w:rPr>
+        <w:t>labels</w:t>
+      </w:r>
+      <w:proofErr w:type="spellEnd"/>
+      <w:r>
+        <w:rPr>
+          <w:rFonts w:ascii="Times New Roman" w:hAnsi="Times New Roman" w:cs="Times New Roman"/>
+          <w:sz w:val="24"/>
+          <w:szCs w:val="24"/>
+          <w:lang w:val="es-GT"/>
+        </w:rPr>
+        <w:t>.</w:t>
+      </w:r>
+    </w:p>
+    <w:p>
+      <w:pPr>
+        <w:spacing w:line="276" w:lineRule="auto"/>
+        <w:rPr>
+          <w:rFonts w:ascii="Times New Roman" w:hAnsi="Times New Roman" w:cs="Times New Roman"/>
+          <w:sz w:val="24"/>
+          <w:szCs w:val="24"/>
+          <w:lang w:val="es-GT"/>
+        </w:rPr>
+      </w:pPr>
+      <w:r>
+        <w:rPr>
+          <w:rFonts w:ascii="Times New Roman" w:hAnsi="Times New Roman" w:cs="Times New Roman"/>
+          <w:sz w:val="24"/>
+          <w:szCs w:val="24"/>
+          <w:lang w:val="es-GT"/>
+        </w:rPr>
+        <w:drawing>
+          <wp:inline distT="0" distB="0" distL="0" distR="0" wp14:anchorId="111E3FEB" wp14:editId="5D1D158C">
+            <wp:extent cx="5943600" cy="3114675"/>
+            <wp:effectExtent l="0" t="0" r="0" b="0"/>
+            <wp:docPr id="1903047209" name="Imagen 1"/>
+            <wp:cNvGraphicFramePr>
+              <a:graphicFrameLocks xmlns:a="http://schemas.openxmlformats.org/drawingml/2006/main" noChangeAspect="1"/>
+            </wp:cNvGraphicFramePr>
+            <a:graphic xmlns:a="http://schemas.openxmlformats.org/drawingml/2006/main">
+              <a:graphicData uri="http://schemas.openxmlformats.org/drawingml/2006/picture">
+                <pic:pic xmlns:pic="http://schemas.openxmlformats.org/drawingml/2006/picture">
+                  <pic:nvPicPr>
+                    <pic:cNvPr id="1903047209" name=""/>
+                    <pic:cNvPicPr/>
+                  </pic:nvPicPr>
+                  <pic:blipFill>
+                    <a:blip r:embed="rId21"/>
+                    <a:stretch>
+                      <a:fillRect/>
+                    </a:stretch>
+                  </pic:blipFill>
+                  <pic:spPr>
+                    <a:xfrm>
+                      <a:off x="0" y="0"/>
+                      <a:ext cx="5943600" cy="3114675"/>
+                    </a:xfrm>
+                    <a:prstGeom prst="rect">
+                      <a:avLst/>
+                    </a:prstGeom>
+                  </pic:spPr>
+                </pic:pic>
+              </a:graphicData>
+            </a:graphic>
+          </wp:inline>
+        </w:drawing>
+      </w:r>
+    </w:p>
+    <w:p>
+      <w:pPr>
+        <w:spacing w:line="276" w:lineRule="auto"/>
+        <w:rPr>
+          <w:rFonts w:ascii="Times New Roman" w:hAnsi="Times New Roman" w:cs="Times New Roman"/>
+          <w:sz w:val="24"/>
+          <w:szCs w:val="24"/>
+          <w:lang w:val="es-GT"/>
+        </w:rPr>
+      </w:pPr>
+      <w:r>
+        <w:rPr>
+          <w:rFonts w:ascii="Times New Roman" w:hAnsi="Times New Roman" w:cs="Times New Roman"/>
+          <w:sz w:val="24"/>
+          <w:szCs w:val="24"/>
+          <w:lang w:val="es-GT"/>
+        </w:rPr>
+        <w:lastRenderedPageBreak/>
+        <w:t xml:space="preserve">Buscamos también analizar si hay ciertas tendencias entre los tipos de coágulos de los pacientes que aparecen más de una vez en el </w:t>
+      </w:r>
+      <w:proofErr w:type="spellStart"/>
+      <w:r>
+        <w:rPr>
+          <w:rFonts w:ascii="Times New Roman" w:hAnsi="Times New Roman" w:cs="Times New Roman"/>
+          <w:sz w:val="24"/>
+          <w:szCs w:val="24"/>
+          <w:lang w:val="es-GT"/>
+        </w:rPr>
+        <w:t>dataset</w:t>
+      </w:r>
+      <w:proofErr w:type="spellEnd"/>
+      <w:r>
+        <w:rPr>
+          <w:rFonts w:ascii="Times New Roman" w:hAnsi="Times New Roman" w:cs="Times New Roman"/>
+          <w:sz w:val="24"/>
+          <w:szCs w:val="24"/>
+          <w:lang w:val="es-GT"/>
+        </w:rPr>
+        <w:t>.</w:t>
+      </w:r>
+    </w:p>
+    <w:p>
+      <w:pPr>
+        <w:spacing w:line="276" w:lineRule="auto"/>
         <w:jc w:val="center"/>
         <w:rPr>
           <w:rFonts w:ascii="Times New Roman" w:hAnsi="Times New Roman" w:cs="Times New Roman"/>
@@ -2151,6 +3319,87 @@
     </w:p>
     <w:p>
       <w:pPr>
+        <w:pStyle w:val="Prrafodelista"/>
+        <w:numPr>
+          <w:ilvl w:val="0"/>
+          <w:numId w:val="9"/>
+        </w:numPr>
+        <w:spacing w:line="276" w:lineRule="auto"/>
+        <w:rPr>
+          <w:rFonts w:ascii="Times New Roman" w:hAnsi="Times New Roman" w:cs="Times New Roman"/>
+          <w:sz w:val="24"/>
+          <w:szCs w:val="24"/>
+          <w:lang w:val="es-GT"/>
+        </w:rPr>
+      </w:pPr>
+      <w:r>
+        <w:rPr>
+          <w:rFonts w:ascii="Times New Roman" w:hAnsi="Times New Roman" w:cs="Times New Roman"/>
+          <w:sz w:val="24"/>
+          <w:szCs w:val="24"/>
+          <w:lang w:val="es-GT"/>
+        </w:rPr>
+        <w:t xml:space="preserve">Los coágulos con etiología cardioembólica (CEE) son más frecuentes que los coágulos con etiología </w:t>
+      </w:r>
+      <w:proofErr w:type="spellStart"/>
+      <w:r>
+        <w:rPr>
+          <w:rFonts w:ascii="Times New Roman" w:hAnsi="Times New Roman" w:cs="Times New Roman"/>
+          <w:sz w:val="24"/>
+          <w:szCs w:val="24"/>
+          <w:lang w:val="es-GT"/>
+        </w:rPr>
+        <w:t>aterosteclórica</w:t>
+      </w:r>
+      <w:proofErr w:type="spellEnd"/>
+      <w:r>
+        <w:rPr>
+          <w:rFonts w:ascii="Times New Roman" w:hAnsi="Times New Roman" w:cs="Times New Roman"/>
+          <w:sz w:val="24"/>
+          <w:szCs w:val="24"/>
+          <w:lang w:val="es-GT"/>
+        </w:rPr>
+        <w:t xml:space="preserve"> (LAA).</w:t>
+      </w:r>
+    </w:p>
+    <w:p>
+      <w:pPr>
+        <w:pStyle w:val="Prrafodelista"/>
+        <w:numPr>
+          <w:ilvl w:val="0"/>
+          <w:numId w:val="9"/>
+        </w:numPr>
+        <w:spacing w:line="276" w:lineRule="auto"/>
+        <w:rPr>
+          <w:rFonts w:ascii="Times New Roman" w:hAnsi="Times New Roman" w:cs="Times New Roman"/>
+          <w:sz w:val="24"/>
+          <w:szCs w:val="24"/>
+          <w:lang w:val="es-GT"/>
+        </w:rPr>
+      </w:pPr>
+      <w:r>
+        <w:rPr>
+          <w:rFonts w:ascii="Times New Roman" w:hAnsi="Times New Roman" w:cs="Times New Roman"/>
+          <w:sz w:val="24"/>
+          <w:szCs w:val="24"/>
+          <w:lang w:val="es-GT"/>
+        </w:rPr>
+        <w:t>Los pacientes que han presentado coágulos en más de una ocasión, suelen presentar siempre el mismo las veces que se repiten. No se encontró ningún caso en que se presente uno y luego otro.</w:t>
+      </w:r>
+    </w:p>
+    <w:p>
+      <w:pPr>
+        <w:spacing w:line="276" w:lineRule="auto"/>
+        <w:rPr>
+          <w:rFonts w:ascii="Times New Roman" w:hAnsi="Times New Roman" w:cs="Times New Roman"/>
+          <w:sz w:val="24"/>
+          <w:szCs w:val="24"/>
+          <w:lang w:val="es-GT"/>
+        </w:rPr>
+      </w:pPr>
+    </w:p>
+    <w:p>
+      <w:pPr>
         <w:spacing w:line="276" w:lineRule="auto"/>
         <w:rPr>
           <w:rFonts w:ascii="Times New Roman" w:hAnsi="Times New Roman" w:cs="Times New Roman"/>
@@ -2194,7 +3443,7 @@
       <w:commentRangeEnd w:id="1"/>
       <w:r>
         <w:rPr>
-          <w:rStyle w:val="CommentReference"/>
+          <w:rStyle w:val="Refdecomentario"/>
         </w:rPr>
         <w:commentReference w:id="1"/>
       </w:r>
@@ -2225,7 +3474,7 @@
         </w:rPr>
         <w:t>(1). OMS. (2017). Enfermedades Cardiovasculares. Recuperado de: </w:t>
       </w:r>
-      <w:hyperlink r:id="rId12" w:history="1">
+      <w:hyperlink r:id="rId22" w:history="1">
         <w:r>
           <w:rPr>
             <w:rFonts w:ascii="Times New Roman" w:eastAsia="Times New Roman" w:hAnsi="Times New Roman" w:cs="Times New Roman"/>
@@ -2396,7 +3645,6 @@
           <w:lang w:val="es-GT"/>
           <w14:ligatures w14:val="none"/>
         </w:rPr>
-        <w:lastRenderedPageBreak/>
         <w:t>(3). Ministerio de Salud Pública-Cuba. (2007). Enfermedades cerebrovasculares, el manejo en la fase aguda y la prevención secundaria del ictus.</w:t>
       </w:r>
     </w:p>
@@ -2438,10 +3686,10 @@
         </w:rPr>
         <w:t xml:space="preserve">. (2023). </w:t>
       </w:r>
-      <w:hyperlink r:id="rId13" w:history="1">
+      <w:hyperlink r:id="rId23" w:anchor=":~:text=Un%20accidente%20cerebrovascular%20isquémico%20se,acumulación%20de%20placas%2C%20denominada%20ateroesclerosis" w:history="1">
         <w:r>
           <w:rPr>
-            <w:rStyle w:val="Hyperlink"/>
+            <w:rStyle w:val="Hipervnculo"/>
             <w:lang w:val="es-GT"/>
           </w:rPr>
           <w:t>https://www.mayoclinic.org/es/diseases-conditions/stroke/symptoms-causes/syc-20350113#:~:text=Un%20accidente%20cerebrovascular%20isquémico%20se,acumulación%20de%20placas%2C%20denominada%20ateroesclerosis</w:t>
@@ -2477,11 +3725,11 @@
   <w:comment w:id="0" w:author="Elisa Samayoa" w:date="2023-09-16T14:23:00Z" w:initials="ES">
     <w:p>
       <w:pPr>
-        <w:pStyle w:val="CommentText"/>
-      </w:pPr>
-      <w:r>
-        <w:rPr>
-          <w:rStyle w:val="CommentReference"/>
+        <w:pStyle w:val="Textocomentario"/>
+      </w:pPr>
+      <w:r>
+        <w:rPr>
+          <w:rStyle w:val="Refdecomentario"/>
         </w:rPr>
         <w:annotationRef/>
       </w:r>
@@ -2496,11 +3744,11 @@
   <w:comment w:id="1" w:author="Elisa Samayoa" w:date="2023-09-16T14:24:00Z" w:initials="ES">
     <w:p>
       <w:pPr>
-        <w:pStyle w:val="CommentText"/>
-      </w:pPr>
-      <w:r>
-        <w:rPr>
-          <w:rStyle w:val="CommentReference"/>
+        <w:pStyle w:val="Textocomentario"/>
+      </w:pPr>
+      <w:r>
+        <w:rPr>
+          <w:rStyle w:val="Refdecomentario"/>
         </w:rPr>
         <w:annotationRef/>
       </w:r>
@@ -3217,6 +4465,232 @@
     </w:lvl>
   </w:abstractNum>
   <w:abstractNum w:abstractNumId="6" w15:restartNumberingAfterBreak="0">
+    <w:nsid w:val="5C754184"/>
+    <w:multiLevelType w:val="hybridMultilevel"/>
+    <w:tmpl w:val="45FC3580"/>
+    <w:lvl w:ilvl="0" w:tplc="100A0001">
+      <w:start w:val="1"/>
+      <w:numFmt w:val="bullet"/>
+      <w:lvlText w:val=""/>
+      <w:lvlJc w:val="left"/>
+      <w:pPr>
+        <w:ind w:left="720" w:hanging="360"/>
+      </w:pPr>
+      <w:rPr>
+        <w:rFonts w:ascii="Symbol" w:hAnsi="Symbol" w:hint="default"/>
+      </w:rPr>
+    </w:lvl>
+    <w:lvl w:ilvl="1" w:tplc="100A0003" w:tentative="1">
+      <w:start w:val="1"/>
+      <w:numFmt w:val="bullet"/>
+      <w:lvlText w:val="o"/>
+      <w:lvlJc w:val="left"/>
+      <w:pPr>
+        <w:ind w:left="1440" w:hanging="360"/>
+      </w:pPr>
+      <w:rPr>
+        <w:rFonts w:ascii="Courier New" w:hAnsi="Courier New" w:cs="Courier New" w:hint="default"/>
+      </w:rPr>
+    </w:lvl>
+    <w:lvl w:ilvl="2" w:tplc="100A0005" w:tentative="1">
+      <w:start w:val="1"/>
+      <w:numFmt w:val="bullet"/>
+      <w:lvlText w:val=""/>
+      <w:lvlJc w:val="left"/>
+      <w:pPr>
+        <w:ind w:left="2160" w:hanging="360"/>
+      </w:pPr>
+      <w:rPr>
+        <w:rFonts w:ascii="Wingdings" w:hAnsi="Wingdings" w:hint="default"/>
+      </w:rPr>
+    </w:lvl>
+    <w:lvl w:ilvl="3" w:tplc="100A0001" w:tentative="1">
+      <w:start w:val="1"/>
+      <w:numFmt w:val="bullet"/>
+      <w:lvlText w:val=""/>
+      <w:lvlJc w:val="left"/>
+      <w:pPr>
+        <w:ind w:left="2880" w:hanging="360"/>
+      </w:pPr>
+      <w:rPr>
+        <w:rFonts w:ascii="Symbol" w:hAnsi="Symbol" w:hint="default"/>
+      </w:rPr>
+    </w:lvl>
+    <w:lvl w:ilvl="4" w:tplc="100A0003" w:tentative="1">
+      <w:start w:val="1"/>
+      <w:numFmt w:val="bullet"/>
+      <w:lvlText w:val="o"/>
+      <w:lvlJc w:val="left"/>
+      <w:pPr>
+        <w:ind w:left="3600" w:hanging="360"/>
+      </w:pPr>
+      <w:rPr>
+        <w:rFonts w:ascii="Courier New" w:hAnsi="Courier New" w:cs="Courier New" w:hint="default"/>
+      </w:rPr>
+    </w:lvl>
+    <w:lvl w:ilvl="5" w:tplc="100A0005" w:tentative="1">
+      <w:start w:val="1"/>
+      <w:numFmt w:val="bullet"/>
+      <w:lvlText w:val=""/>
+      <w:lvlJc w:val="left"/>
+      <w:pPr>
+        <w:ind w:left="4320" w:hanging="360"/>
+      </w:pPr>
+      <w:rPr>
+        <w:rFonts w:ascii="Wingdings" w:hAnsi="Wingdings" w:hint="default"/>
+      </w:rPr>
+    </w:lvl>
+    <w:lvl w:ilvl="6" w:tplc="100A0001" w:tentative="1">
+      <w:start w:val="1"/>
+      <w:numFmt w:val="bullet"/>
+      <w:lvlText w:val=""/>
+      <w:lvlJc w:val="left"/>
+      <w:pPr>
+        <w:ind w:left="5040" w:hanging="360"/>
+      </w:pPr>
+      <w:rPr>
+        <w:rFonts w:ascii="Symbol" w:hAnsi="Symbol" w:hint="default"/>
+      </w:rPr>
+    </w:lvl>
+    <w:lvl w:ilvl="7" w:tplc="100A0003" w:tentative="1">
+      <w:start w:val="1"/>
+      <w:numFmt w:val="bullet"/>
+      <w:lvlText w:val="o"/>
+      <w:lvlJc w:val="left"/>
+      <w:pPr>
+        <w:ind w:left="5760" w:hanging="360"/>
+      </w:pPr>
+      <w:rPr>
+        <w:rFonts w:ascii="Courier New" w:hAnsi="Courier New" w:cs="Courier New" w:hint="default"/>
+      </w:rPr>
+    </w:lvl>
+    <w:lvl w:ilvl="8" w:tplc="100A0005" w:tentative="1">
+      <w:start w:val="1"/>
+      <w:numFmt w:val="bullet"/>
+      <w:lvlText w:val=""/>
+      <w:lvlJc w:val="left"/>
+      <w:pPr>
+        <w:ind w:left="6480" w:hanging="360"/>
+      </w:pPr>
+      <w:rPr>
+        <w:rFonts w:ascii="Wingdings" w:hAnsi="Wingdings" w:hint="default"/>
+      </w:rPr>
+    </w:lvl>
+  </w:abstractNum>
+  <w:abstractNum w:abstractNumId="7" w15:restartNumberingAfterBreak="0">
+    <w:nsid w:val="658B4280"/>
+    <w:multiLevelType w:val="hybridMultilevel"/>
+    <w:tmpl w:val="D0A02860"/>
+    <w:lvl w:ilvl="0" w:tplc="100A0001">
+      <w:start w:val="1"/>
+      <w:numFmt w:val="bullet"/>
+      <w:lvlText w:val=""/>
+      <w:lvlJc w:val="left"/>
+      <w:pPr>
+        <w:ind w:left="720" w:hanging="360"/>
+      </w:pPr>
+      <w:rPr>
+        <w:rFonts w:ascii="Symbol" w:hAnsi="Symbol" w:hint="default"/>
+      </w:rPr>
+    </w:lvl>
+    <w:lvl w:ilvl="1" w:tplc="100A0003" w:tentative="1">
+      <w:start w:val="1"/>
+      <w:numFmt w:val="bullet"/>
+      <w:lvlText w:val="o"/>
+      <w:lvlJc w:val="left"/>
+      <w:pPr>
+        <w:ind w:left="1440" w:hanging="360"/>
+      </w:pPr>
+      <w:rPr>
+        <w:rFonts w:ascii="Courier New" w:hAnsi="Courier New" w:cs="Courier New" w:hint="default"/>
+      </w:rPr>
+    </w:lvl>
+    <w:lvl w:ilvl="2" w:tplc="100A0005" w:tentative="1">
+      <w:start w:val="1"/>
+      <w:numFmt w:val="bullet"/>
+      <w:lvlText w:val=""/>
+      <w:lvlJc w:val="left"/>
+      <w:pPr>
+        <w:ind w:left="2160" w:hanging="360"/>
+      </w:pPr>
+      <w:rPr>
+        <w:rFonts w:ascii="Wingdings" w:hAnsi="Wingdings" w:hint="default"/>
+      </w:rPr>
+    </w:lvl>
+    <w:lvl w:ilvl="3" w:tplc="100A0001" w:tentative="1">
+      <w:start w:val="1"/>
+      <w:numFmt w:val="bullet"/>
+      <w:lvlText w:val=""/>
+      <w:lvlJc w:val="left"/>
+      <w:pPr>
+        <w:ind w:left="2880" w:hanging="360"/>
+      </w:pPr>
+      <w:rPr>
+        <w:rFonts w:ascii="Symbol" w:hAnsi="Symbol" w:hint="default"/>
+      </w:rPr>
+    </w:lvl>
+    <w:lvl w:ilvl="4" w:tplc="100A0003" w:tentative="1">
+      <w:start w:val="1"/>
+      <w:numFmt w:val="bullet"/>
+      <w:lvlText w:val="o"/>
+      <w:lvlJc w:val="left"/>
+      <w:pPr>
+        <w:ind w:left="3600" w:hanging="360"/>
+      </w:pPr>
+      <w:rPr>
+        <w:rFonts w:ascii="Courier New" w:hAnsi="Courier New" w:cs="Courier New" w:hint="default"/>
+      </w:rPr>
+    </w:lvl>
+    <w:lvl w:ilvl="5" w:tplc="100A0005" w:tentative="1">
+      <w:start w:val="1"/>
+      <w:numFmt w:val="bullet"/>
+      <w:lvlText w:val=""/>
+      <w:lvlJc w:val="left"/>
+      <w:pPr>
+        <w:ind w:left="4320" w:hanging="360"/>
+      </w:pPr>
+      <w:rPr>
+        <w:rFonts w:ascii="Wingdings" w:hAnsi="Wingdings" w:hint="default"/>
+      </w:rPr>
+    </w:lvl>
+    <w:lvl w:ilvl="6" w:tplc="100A0001" w:tentative="1">
+      <w:start w:val="1"/>
+      <w:numFmt w:val="bullet"/>
+      <w:lvlText w:val=""/>
+      <w:lvlJc w:val="left"/>
+      <w:pPr>
+        <w:ind w:left="5040" w:hanging="360"/>
+      </w:pPr>
+      <w:rPr>
+        <w:rFonts w:ascii="Symbol" w:hAnsi="Symbol" w:hint="default"/>
+      </w:rPr>
+    </w:lvl>
+    <w:lvl w:ilvl="7" w:tplc="100A0003" w:tentative="1">
+      <w:start w:val="1"/>
+      <w:numFmt w:val="bullet"/>
+      <w:lvlText w:val="o"/>
+      <w:lvlJc w:val="left"/>
+      <w:pPr>
+        <w:ind w:left="5760" w:hanging="360"/>
+      </w:pPr>
+      <w:rPr>
+        <w:rFonts w:ascii="Courier New" w:hAnsi="Courier New" w:cs="Courier New" w:hint="default"/>
+      </w:rPr>
+    </w:lvl>
+    <w:lvl w:ilvl="8" w:tplc="100A0005" w:tentative="1">
+      <w:start w:val="1"/>
+      <w:numFmt w:val="bullet"/>
+      <w:lvlText w:val=""/>
+      <w:lvlJc w:val="left"/>
+      <w:pPr>
+        <w:ind w:left="6480" w:hanging="360"/>
+      </w:pPr>
+      <w:rPr>
+        <w:rFonts w:ascii="Wingdings" w:hAnsi="Wingdings" w:hint="default"/>
+      </w:rPr>
+    </w:lvl>
+  </w:abstractNum>
+  <w:abstractNum w:abstractNumId="8" w15:restartNumberingAfterBreak="0">
     <w:nsid w:val="72A16D08"/>
     <w:multiLevelType w:val="multilevel"/>
     <w:tmpl w:val="32346998"/>
@@ -3375,7 +4849,7 @@
     <w:abstractNumId w:val="0"/>
   </w:num>
   <w:num w:numId="4" w16cid:durableId="1221139338">
-    <w:abstractNumId w:val="6"/>
+    <w:abstractNumId w:val="8"/>
   </w:num>
   <w:num w:numId="5" w16cid:durableId="735199327">
     <w:abstractNumId w:val="3"/>
@@ -3385,6 +4859,12 @@
   </w:num>
   <w:num w:numId="7" w16cid:durableId="1457214603">
     <w:abstractNumId w:val="4"/>
+  </w:num>
+  <w:num w:numId="8" w16cid:durableId="271520020">
+    <w:abstractNumId w:val="7"/>
+  </w:num>
+  <w:num w:numId="9" w16cid:durableId="652636870">
+    <w:abstractNumId w:val="6"/>
   </w:num>
 </w:numbering>
 </file>
@@ -3798,10 +5278,10 @@
     <w:name w:val="Normal"/>
     <w:qFormat/>
   </w:style>
-  <w:style w:type="paragraph" w:styleId="Heading2">
+  <w:style w:type="paragraph" w:styleId="Ttulo2">
     <w:name w:val="heading 2"/>
     <w:basedOn w:val="Normal"/>
-    <w:link w:val="Heading2Char"/>
+    <w:link w:val="Ttulo2Car"/>
     <w:uiPriority w:val="9"/>
     <w:qFormat/>
     <w:rsid w:val="00701911"/>
@@ -3818,13 +5298,13 @@
       <w:szCs w:val="36"/>
     </w:rPr>
   </w:style>
-  <w:style w:type="character" w:default="1" w:styleId="DefaultParagraphFont">
+  <w:style w:type="character" w:default="1" w:styleId="Fuentedeprrafopredeter">
     <w:name w:val="Default Paragraph Font"/>
     <w:uiPriority w:val="1"/>
     <w:semiHidden/>
     <w:unhideWhenUsed/>
   </w:style>
-  <w:style w:type="table" w:default="1" w:styleId="TableNormal">
+  <w:style w:type="table" w:default="1" w:styleId="Tablanormal">
     <w:name w:val="Normal Table"/>
     <w:uiPriority w:val="99"/>
     <w:semiHidden/>
@@ -3839,7 +5319,7 @@
       </w:tblCellMar>
     </w:tblPr>
   </w:style>
-  <w:style w:type="numbering" w:default="1" w:styleId="NoList">
+  <w:style w:type="numbering" w:default="1" w:styleId="Sinlista">
     <w:name w:val="No List"/>
     <w:uiPriority w:val="99"/>
     <w:semiHidden/>
@@ -3861,9 +5341,9 @@
       <w:szCs w:val="24"/>
     </w:rPr>
   </w:style>
-  <w:style w:type="character" w:styleId="Hyperlink">
+  <w:style w:type="character" w:styleId="Hipervnculo">
     <w:name w:val="Hyperlink"/>
-    <w:basedOn w:val="DefaultParagraphFont"/>
+    <w:basedOn w:val="Fuentedeprrafopredeter"/>
     <w:uiPriority w:val="99"/>
     <w:unhideWhenUsed/>
     <w:rsid w:val="008E258C"/>
@@ -3872,9 +5352,9 @@
       <w:u w:val="single"/>
     </w:rPr>
   </w:style>
-  <w:style w:type="character" w:styleId="UnresolvedMention">
+  <w:style w:type="character" w:styleId="Mencinsinresolver">
     <w:name w:val="Unresolved Mention"/>
-    <w:basedOn w:val="DefaultParagraphFont"/>
+    <w:basedOn w:val="Fuentedeprrafopredeter"/>
     <w:uiPriority w:val="99"/>
     <w:semiHidden/>
     <w:unhideWhenUsed/>
@@ -3884,7 +5364,7 @@
       <w:shd w:val="clear" w:color="auto" w:fill="E1DFDD"/>
     </w:rPr>
   </w:style>
-  <w:style w:type="paragraph" w:styleId="ListParagraph">
+  <w:style w:type="paragraph" w:styleId="Prrafodelista">
     <w:name w:val="List Paragraph"/>
     <w:basedOn w:val="Normal"/>
     <w:uiPriority w:val="34"/>
@@ -3895,9 +5375,9 @@
       <w:contextualSpacing/>
     </w:pPr>
   </w:style>
-  <w:style w:type="character" w:styleId="CommentReference">
+  <w:style w:type="character" w:styleId="Refdecomentario">
     <w:name w:val="annotation reference"/>
-    <w:basedOn w:val="DefaultParagraphFont"/>
+    <w:basedOn w:val="Fuentedeprrafopredeter"/>
     <w:uiPriority w:val="99"/>
     <w:semiHidden/>
     <w:unhideWhenUsed/>
@@ -3907,10 +5387,10 @@
       <w:szCs w:val="16"/>
     </w:rPr>
   </w:style>
-  <w:style w:type="paragraph" w:styleId="CommentText">
+  <w:style w:type="paragraph" w:styleId="Textocomentario">
     <w:name w:val="annotation text"/>
     <w:basedOn w:val="Normal"/>
-    <w:link w:val="CommentTextChar"/>
+    <w:link w:val="TextocomentarioCar"/>
     <w:uiPriority w:val="99"/>
     <w:unhideWhenUsed/>
     <w:rsid w:val="00631F23"/>
@@ -3922,10 +5402,10 @@
       <w:szCs w:val="20"/>
     </w:rPr>
   </w:style>
-  <w:style w:type="character" w:customStyle="1" w:styleId="CommentTextChar">
-    <w:name w:val="Comment Text Char"/>
-    <w:basedOn w:val="DefaultParagraphFont"/>
-    <w:link w:val="CommentText"/>
+  <w:style w:type="character" w:customStyle="1" w:styleId="TextocomentarioCar">
+    <w:name w:val="Texto comentario Car"/>
+    <w:basedOn w:val="Fuentedeprrafopredeter"/>
+    <w:link w:val="Textocomentario"/>
     <w:uiPriority w:val="99"/>
     <w:rsid w:val="00631F23"/>
     <w:rPr>
@@ -3933,11 +5413,11 @@
       <w:szCs w:val="20"/>
     </w:rPr>
   </w:style>
-  <w:style w:type="paragraph" w:styleId="CommentSubject">
+  <w:style w:type="paragraph" w:styleId="Asuntodelcomentario">
     <w:name w:val="annotation subject"/>
-    <w:basedOn w:val="CommentText"/>
-    <w:next w:val="CommentText"/>
-    <w:link w:val="CommentSubjectChar"/>
+    <w:basedOn w:val="Textocomentario"/>
+    <w:next w:val="Textocomentario"/>
+    <w:link w:val="AsuntodelcomentarioCar"/>
     <w:uiPriority w:val="99"/>
     <w:semiHidden/>
     <w:unhideWhenUsed/>
@@ -3947,10 +5427,10 @@
       <w:bCs/>
     </w:rPr>
   </w:style>
-  <w:style w:type="character" w:customStyle="1" w:styleId="CommentSubjectChar">
-    <w:name w:val="Comment Subject Char"/>
-    <w:basedOn w:val="CommentTextChar"/>
-    <w:link w:val="CommentSubject"/>
+  <w:style w:type="character" w:customStyle="1" w:styleId="AsuntodelcomentarioCar">
+    <w:name w:val="Asunto del comentario Car"/>
+    <w:basedOn w:val="TextocomentarioCar"/>
+    <w:link w:val="Asuntodelcomentario"/>
     <w:uiPriority w:val="99"/>
     <w:semiHidden/>
     <w:rsid w:val="00631F23"/>
@@ -3961,10 +5441,10 @@
       <w:szCs w:val="20"/>
     </w:rPr>
   </w:style>
-  <w:style w:type="character" w:customStyle="1" w:styleId="Heading2Char">
-    <w:name w:val="Heading 2 Char"/>
-    <w:basedOn w:val="DefaultParagraphFont"/>
-    <w:link w:val="Heading2"/>
+  <w:style w:type="character" w:customStyle="1" w:styleId="Ttulo2Car">
+    <w:name w:val="Título 2 Car"/>
+    <w:basedOn w:val="Fuentedeprrafopredeter"/>
+    <w:link w:val="Ttulo2"/>
     <w:uiPriority w:val="9"/>
     <w:rsid w:val="00701911"/>
     <w:rPr>
@@ -3976,9 +5456,9 @@
       <w:szCs w:val="36"/>
     </w:rPr>
   </w:style>
-  <w:style w:type="character" w:styleId="Strong">
+  <w:style w:type="character" w:styleId="Textoennegrita">
     <w:name w:val="Strong"/>
-    <w:basedOn w:val="DefaultParagraphFont"/>
+    <w:basedOn w:val="Fuentedeprrafopredeter"/>
     <w:uiPriority w:val="22"/>
     <w:qFormat/>
     <w:rsid w:val="00701911"/>
@@ -3987,9 +5467,9 @@
       <w:bCs/>
     </w:rPr>
   </w:style>
-  <w:style w:type="character" w:styleId="HTMLCode">
+  <w:style w:type="character" w:styleId="CdigoHTML">
     <w:name w:val="HTML Code"/>
-    <w:basedOn w:val="DefaultParagraphFont"/>
+    <w:basedOn w:val="Fuentedeprrafopredeter"/>
     <w:uiPriority w:val="99"/>
     <w:semiHidden/>
     <w:unhideWhenUsed/>
@@ -4000,10 +5480,10 @@
       <w:szCs w:val="20"/>
     </w:rPr>
   </w:style>
-  <w:style w:type="paragraph" w:styleId="HTMLPreformatted">
+  <w:style w:type="paragraph" w:styleId="HTMLconformatoprevio">
     <w:name w:val="HTML Preformatted"/>
     <w:basedOn w:val="Normal"/>
-    <w:link w:val="HTMLPreformattedChar"/>
+    <w:link w:val="HTMLconformatoprevioCar"/>
     <w:uiPriority w:val="99"/>
     <w:semiHidden/>
     <w:unhideWhenUsed/>
@@ -4036,10 +5516,10 @@
       <w:szCs w:val="20"/>
     </w:rPr>
   </w:style>
-  <w:style w:type="character" w:customStyle="1" w:styleId="HTMLPreformattedChar">
-    <w:name w:val="HTML Preformatted Char"/>
-    <w:basedOn w:val="DefaultParagraphFont"/>
-    <w:link w:val="HTMLPreformatted"/>
+  <w:style w:type="character" w:customStyle="1" w:styleId="HTMLconformatoprevioCar">
+    <w:name w:val="HTML con formato previo Car"/>
+    <w:basedOn w:val="Fuentedeprrafopredeter"/>
+    <w:link w:val="HTMLconformatoprevio"/>
     <w:uiPriority w:val="99"/>
     <w:semiHidden/>
     <w:rsid w:val="00193049"/>
@@ -4052,12 +5532,12 @@
   </w:style>
   <w:style w:type="character" w:customStyle="1" w:styleId="y2iqfc">
     <w:name w:val="y2iqfc"/>
-    <w:basedOn w:val="DefaultParagraphFont"/>
+    <w:basedOn w:val="Fuentedeprrafopredeter"/>
     <w:rsid w:val="00193049"/>
   </w:style>
   <w:style w:type="character" w:customStyle="1" w:styleId="sc-ilezps">
     <w:name w:val="sc-ilezps"/>
-    <w:basedOn w:val="DefaultParagraphFont"/>
+    <w:basedOn w:val="Fuentedeprrafopredeter"/>
     <w:rsid w:val="002B70D7"/>
   </w:style>
 </w:styles>

</xml_diff>